<commit_message>
added section about using FTP instead of SFTP
</commit_message>
<xml_diff>
--- a/umls.nlm.nih.gov/reference_manual/Procedures/UMLS Reference Manual Maintenance Procedures.docx
+++ b/umls.nlm.nih.gov/reference_manual/Procedures/UMLS Reference Manual Maintenance Procedures.docx
@@ -1,6 +1,6 @@
 
 <file path=word/document.xml><?xml version="1.0" encoding="utf-8"?>
-<w:document xmlns:wpc="http://schemas.microsoft.com/office/word/2010/wordprocessingCanvas" xmlns:mc="http://schemas.openxmlformats.org/markup-compatibility/2006" xmlns:o="urn:schemas-microsoft-com:office:office" xmlns:r="http://schemas.openxmlformats.org/officeDocument/2006/relationships" xmlns:m="http://schemas.openxmlformats.org/officeDocument/2006/math" xmlns:v="urn:schemas-microsoft-com:vml" xmlns:wp14="http://schemas.microsoft.com/office/word/2010/wordprocessingDrawing" xmlns:wp="http://schemas.openxmlformats.org/drawingml/2006/wordprocessingDrawing" xmlns:w10="urn:schemas-microsoft-com:office:word" xmlns:w="http://schemas.openxmlformats.org/wordprocessingml/2006/main" xmlns:w14="http://schemas.microsoft.com/office/word/2010/wordml" xmlns:wpg="http://schemas.microsoft.com/office/word/2010/wordprocessingGroup" xmlns:wpi="http://schemas.microsoft.com/office/word/2010/wordprocessingInk" xmlns:wne="http://schemas.microsoft.com/office/word/2006/wordml" xmlns:wps="http://schemas.microsoft.com/office/word/2010/wordprocessingShape" mc:Ignorable="w14 wp14">
+<w:document xmlns:wpc="http://schemas.microsoft.com/office/word/2010/wordprocessingCanvas" xmlns:cx="http://schemas.microsoft.com/office/drawing/2014/chartex" xmlns:cx1="http://schemas.microsoft.com/office/drawing/2015/9/8/chartex" xmlns:cx2="http://schemas.microsoft.com/office/drawing/2015/10/21/chartex" xmlns:cx3="http://schemas.microsoft.com/office/drawing/2016/5/9/chartex" xmlns:cx4="http://schemas.microsoft.com/office/drawing/2016/5/10/chartex" xmlns:cx5="http://schemas.microsoft.com/office/drawing/2016/5/11/chartex" xmlns:cx6="http://schemas.microsoft.com/office/drawing/2016/5/12/chartex" xmlns:cx7="http://schemas.microsoft.com/office/drawing/2016/5/13/chartex" xmlns:cx8="http://schemas.microsoft.com/office/drawing/2016/5/14/chartex" xmlns:mc="http://schemas.openxmlformats.org/markup-compatibility/2006" xmlns:aink="http://schemas.microsoft.com/office/drawing/2016/ink" xmlns:am3d="http://schemas.microsoft.com/office/drawing/2017/model3d" xmlns:o="urn:schemas-microsoft-com:office:office" xmlns:r="http://schemas.openxmlformats.org/officeDocument/2006/relationships" xmlns:m="http://schemas.openxmlformats.org/officeDocument/2006/math" xmlns:v="urn:schemas-microsoft-com:vml" xmlns:wp14="http://schemas.microsoft.com/office/word/2010/wordprocessingDrawing" xmlns:wp="http://schemas.openxmlformats.org/drawingml/2006/wordprocessingDrawing" xmlns:w10="urn:schemas-microsoft-com:office:word" xmlns:w="http://schemas.openxmlformats.org/wordprocessingml/2006/main" xmlns:w14="http://schemas.microsoft.com/office/word/2010/wordml" xmlns:w15="http://schemas.microsoft.com/office/word/2012/wordml" xmlns:w16cid="http://schemas.microsoft.com/office/word/2016/wordml/cid" xmlns:w16se="http://schemas.microsoft.com/office/word/2015/wordml/symex" xmlns:wpg="http://schemas.microsoft.com/office/word/2010/wordprocessingGroup" xmlns:wpi="http://schemas.microsoft.com/office/word/2010/wordprocessingInk" xmlns:wne="http://schemas.microsoft.com/office/word/2006/wordml" xmlns:wps="http://schemas.microsoft.com/office/word/2010/wordprocessingShape" mc:Ignorable="w14 w15 w16se w16cid wp14">
   <w:body>
     <w:p>
       <w:pPr>
@@ -35,7 +35,7 @@
       <w:r>
         <w:t xml:space="preserve"> Bookshelf Team - </w:t>
       </w:r>
-      <w:hyperlink r:id="rId6" w:history="1">
+      <w:hyperlink r:id="rId5" w:history="1">
         <w:r>
           <w:rPr>
             <w:rStyle w:val="Hyperlink"/>
@@ -261,6 +261,17 @@
     </w:p>
     <w:p>
       <w:pPr>
+        <w:spacing w:line="240" w:lineRule="auto"/>
+        <w:ind w:left="360"/>
+      </w:pPr>
+      <w:r>
+        <w:t>If the default settings do not work, change the File Transfer selection to FTP (instead of SFTP or another option).  Look in the connection’s properties for that option.</w:t>
+      </w:r>
+      <w:bookmarkStart w:id="2" w:name="_GoBack"/>
+      <w:bookmarkEnd w:id="2"/>
+    </w:p>
+    <w:p>
+      <w:pPr>
         <w:ind w:left="360"/>
       </w:pPr>
       <w:r>
@@ -312,11 +323,8 @@
         </w:numPr>
       </w:pPr>
       <w:r>
-        <w:t xml:space="preserve">The NCBI Bookshelf Team will process the documents, which involves converting them to XML, validating the files, and then rendering the files into styled HTML on the Bookshelf.  If the NCBI </w:t>
-      </w:r>
-      <w:r>
         <w:lastRenderedPageBreak/>
-        <w:t xml:space="preserve">Bookshelf Team runs into any problems or needs clarification regarding the updated documents, they will contact </w:t>
+        <w:t xml:space="preserve">The NCBI Bookshelf Team will process the documents, which involves converting them to XML, validating the files, and then rendering the files into styled HTML on the Bookshelf.  If the NCBI Bookshelf Team runs into any problems or needs clarification regarding the updated documents, they will contact </w:t>
       </w:r>
       <w:r>
         <w:t>you</w:t>
@@ -408,8 +416,6 @@
       <w:r>
         <w:t xml:space="preserve"> Commit these updated documents to the repository.</w:t>
       </w:r>
-      <w:bookmarkStart w:id="2" w:name="_GoBack"/>
-      <w:bookmarkEnd w:id="2"/>
     </w:p>
     <w:sectPr>
       <w:pgSz w:w="12240" w:h="15840"/>
@@ -422,8 +428,8 @@
 </file>
 
 <file path=word/numbering.xml><?xml version="1.0" encoding="utf-8"?>
-<w:numbering xmlns:wpc="http://schemas.microsoft.com/office/word/2010/wordprocessingCanvas" xmlns:mc="http://schemas.openxmlformats.org/markup-compatibility/2006" xmlns:o="urn:schemas-microsoft-com:office:office" xmlns:r="http://schemas.openxmlformats.org/officeDocument/2006/relationships" xmlns:m="http://schemas.openxmlformats.org/officeDocument/2006/math" xmlns:v="urn:schemas-microsoft-com:vml" xmlns:wp14="http://schemas.microsoft.com/office/word/2010/wordprocessingDrawing" xmlns:wp="http://schemas.openxmlformats.org/drawingml/2006/wordprocessingDrawing" xmlns:w10="urn:schemas-microsoft-com:office:word" xmlns:w="http://schemas.openxmlformats.org/wordprocessingml/2006/main" xmlns:w14="http://schemas.microsoft.com/office/word/2010/wordml" xmlns:wpg="http://schemas.microsoft.com/office/word/2010/wordprocessingGroup" xmlns:wpi="http://schemas.microsoft.com/office/word/2010/wordprocessingInk" xmlns:wne="http://schemas.microsoft.com/office/word/2006/wordml" xmlns:wps="http://schemas.microsoft.com/office/word/2010/wordprocessingShape" mc:Ignorable="w14 wp14">
-  <w:abstractNum w:abstractNumId="0">
+<w:numbering xmlns:wpc="http://schemas.microsoft.com/office/word/2010/wordprocessingCanvas" xmlns:cx="http://schemas.microsoft.com/office/drawing/2014/chartex" xmlns:cx1="http://schemas.microsoft.com/office/drawing/2015/9/8/chartex" xmlns:cx2="http://schemas.microsoft.com/office/drawing/2015/10/21/chartex" xmlns:cx3="http://schemas.microsoft.com/office/drawing/2016/5/9/chartex" xmlns:cx4="http://schemas.microsoft.com/office/drawing/2016/5/10/chartex" xmlns:cx5="http://schemas.microsoft.com/office/drawing/2016/5/11/chartex" xmlns:cx6="http://schemas.microsoft.com/office/drawing/2016/5/12/chartex" xmlns:cx7="http://schemas.microsoft.com/office/drawing/2016/5/13/chartex" xmlns:cx8="http://schemas.microsoft.com/office/drawing/2016/5/14/chartex" xmlns:mc="http://schemas.openxmlformats.org/markup-compatibility/2006" xmlns:aink="http://schemas.microsoft.com/office/drawing/2016/ink" xmlns:am3d="http://schemas.microsoft.com/office/drawing/2017/model3d" xmlns:o="urn:schemas-microsoft-com:office:office" xmlns:r="http://schemas.openxmlformats.org/officeDocument/2006/relationships" xmlns:m="http://schemas.openxmlformats.org/officeDocument/2006/math" xmlns:v="urn:schemas-microsoft-com:vml" xmlns:wp14="http://schemas.microsoft.com/office/word/2010/wordprocessingDrawing" xmlns:wp="http://schemas.openxmlformats.org/drawingml/2006/wordprocessingDrawing" xmlns:w10="urn:schemas-microsoft-com:office:word" xmlns:w="http://schemas.openxmlformats.org/wordprocessingml/2006/main" xmlns:w14="http://schemas.microsoft.com/office/word/2010/wordml" xmlns:w15="http://schemas.microsoft.com/office/word/2012/wordml" xmlns:w16cid="http://schemas.microsoft.com/office/word/2016/wordml/cid" xmlns:w16se="http://schemas.microsoft.com/office/word/2015/wordml/symex" xmlns:wpg="http://schemas.microsoft.com/office/word/2010/wordprocessingGroup" xmlns:wpi="http://schemas.microsoft.com/office/word/2010/wordprocessingInk" xmlns:wne="http://schemas.microsoft.com/office/word/2006/wordml" xmlns:wps="http://schemas.microsoft.com/office/word/2010/wordprocessingShape" mc:Ignorable="w14 w15 w16se w16cid wp14">
+  <w:abstractNum w:abstractNumId="0" w15:restartNumberingAfterBreak="0">
     <w:nsid w:val="045D046E"/>
     <w:multiLevelType w:val="hybridMultilevel"/>
     <w:tmpl w:val="6CDA5A10"/>
@@ -509,7 +515,7 @@
       </w:pPr>
     </w:lvl>
   </w:abstractNum>
-  <w:abstractNum w:abstractNumId="1">
+  <w:abstractNum w:abstractNumId="1" w15:restartNumberingAfterBreak="0">
     <w:nsid w:val="5A7631B8"/>
     <w:multiLevelType w:val="hybridMultilevel"/>
     <w:tmpl w:val="450ADF66"/>
@@ -632,7 +638,7 @@
 </file>
 
 <file path=word/styles.xml><?xml version="1.0" encoding="utf-8"?>
-<w:styles xmlns:mc="http://schemas.openxmlformats.org/markup-compatibility/2006" xmlns:r="http://schemas.openxmlformats.org/officeDocument/2006/relationships" xmlns:w="http://schemas.openxmlformats.org/wordprocessingml/2006/main" xmlns:w14="http://schemas.microsoft.com/office/word/2010/wordml" mc:Ignorable="w14">
+<w:styles xmlns:mc="http://schemas.openxmlformats.org/markup-compatibility/2006" xmlns:r="http://schemas.openxmlformats.org/officeDocument/2006/relationships" xmlns:w="http://schemas.openxmlformats.org/wordprocessingml/2006/main" xmlns:w14="http://schemas.microsoft.com/office/word/2010/wordml" xmlns:w15="http://schemas.microsoft.com/office/word/2012/wordml" xmlns:w16cid="http://schemas.microsoft.com/office/word/2016/wordml/cid" xmlns:w16se="http://schemas.microsoft.com/office/word/2015/wordml/symex" mc:Ignorable="w14 w15 w16se w16cid">
   <w:docDefaults>
     <w:rPrDefault>
       <w:rPr>
@@ -648,144 +654,382 @@
       </w:pPr>
     </w:pPrDefault>
   </w:docDefaults>
-  <w:latentStyles w:defLockedState="0" w:defUIPriority="99" w:defSemiHidden="1" w:defUnhideWhenUsed="1" w:defQFormat="0" w:count="267">
-    <w:lsdException w:name="Normal" w:semiHidden="0" w:uiPriority="0" w:unhideWhenUsed="0" w:qFormat="1"/>
-    <w:lsdException w:name="heading 1" w:semiHidden="0" w:uiPriority="9" w:unhideWhenUsed="0" w:qFormat="1"/>
-    <w:lsdException w:name="heading 2" w:uiPriority="9" w:qFormat="1"/>
-    <w:lsdException w:name="heading 3" w:uiPriority="9" w:qFormat="1"/>
-    <w:lsdException w:name="heading 4" w:uiPriority="9" w:qFormat="1"/>
-    <w:lsdException w:name="heading 5" w:uiPriority="9" w:qFormat="1"/>
-    <w:lsdException w:name="heading 6" w:uiPriority="9" w:qFormat="1"/>
-    <w:lsdException w:name="heading 7" w:uiPriority="9" w:qFormat="1"/>
-    <w:lsdException w:name="heading 8" w:uiPriority="9" w:qFormat="1"/>
-    <w:lsdException w:name="heading 9" w:uiPriority="9" w:qFormat="1"/>
-    <w:lsdException w:name="toc 1" w:uiPriority="39"/>
-    <w:lsdException w:name="toc 2" w:uiPriority="39"/>
-    <w:lsdException w:name="toc 3" w:uiPriority="39"/>
-    <w:lsdException w:name="toc 4" w:uiPriority="39"/>
-    <w:lsdException w:name="toc 5" w:uiPriority="39"/>
-    <w:lsdException w:name="toc 6" w:uiPriority="39"/>
-    <w:lsdException w:name="toc 7" w:uiPriority="39"/>
-    <w:lsdException w:name="toc 8" w:uiPriority="39"/>
-    <w:lsdException w:name="toc 9" w:uiPriority="39"/>
-    <w:lsdException w:name="caption" w:uiPriority="35" w:qFormat="1"/>
-    <w:lsdException w:name="Title" w:semiHidden="0" w:uiPriority="10" w:unhideWhenUsed="0" w:qFormat="1"/>
-    <w:lsdException w:name="Default Paragraph Font" w:uiPriority="1"/>
-    <w:lsdException w:name="Subtitle" w:semiHidden="0" w:uiPriority="11" w:unhideWhenUsed="0" w:qFormat="1"/>
-    <w:lsdException w:name="Strong" w:semiHidden="0" w:uiPriority="22" w:unhideWhenUsed="0" w:qFormat="1"/>
-    <w:lsdException w:name="Emphasis" w:semiHidden="0" w:uiPriority="20" w:unhideWhenUsed="0" w:qFormat="1"/>
-    <w:lsdException w:name="Table Grid" w:semiHidden="0" w:uiPriority="59" w:unhideWhenUsed="0"/>
-    <w:lsdException w:name="Placeholder Text" w:unhideWhenUsed="0"/>
-    <w:lsdException w:name="No Spacing" w:semiHidden="0" w:uiPriority="1" w:unhideWhenUsed="0" w:qFormat="1"/>
-    <w:lsdException w:name="Light Shading" w:semiHidden="0" w:uiPriority="60" w:unhideWhenUsed="0"/>
-    <w:lsdException w:name="Light List" w:semiHidden="0" w:uiPriority="61" w:unhideWhenUsed="0"/>
-    <w:lsdException w:name="Light Grid" w:semiHidden="0" w:uiPriority="62" w:unhideWhenUsed="0"/>
-    <w:lsdException w:name="Medium Shading 1" w:semiHidden="0" w:uiPriority="63" w:unhideWhenUsed="0"/>
-    <w:lsdException w:name="Medium Shading 2" w:semiHidden="0" w:uiPriority="64" w:unhideWhenUsed="0"/>
-    <w:lsdException w:name="Medium List 1" w:semiHidden="0" w:uiPriority="65" w:unhideWhenUsed="0"/>
-    <w:lsdException w:name="Medium List 2" w:semiHidden="0" w:uiPriority="66" w:unhideWhenUsed="0"/>
-    <w:lsdException w:name="Medium Grid 1" w:semiHidden="0" w:uiPriority="67" w:unhideWhenUsed="0"/>
-    <w:lsdException w:name="Medium Grid 2" w:semiHidden="0" w:uiPriority="68" w:unhideWhenUsed="0"/>
-    <w:lsdException w:name="Medium Grid 3" w:semiHidden="0" w:uiPriority="69" w:unhideWhenUsed="0"/>
-    <w:lsdException w:name="Dark List" w:semiHidden="0" w:uiPriority="70" w:unhideWhenUsed="0"/>
-    <w:lsdException w:name="Colorful Shading" w:semiHidden="0" w:uiPriority="71" w:unhideWhenUsed="0"/>
-    <w:lsdException w:name="Colorful List" w:semiHidden="0" w:uiPriority="72" w:unhideWhenUsed="0"/>
-    <w:lsdException w:name="Colorful Grid" w:semiHidden="0" w:uiPriority="73" w:unhideWhenUsed="0"/>
-    <w:lsdException w:name="Light Shading Accent 1" w:semiHidden="0" w:uiPriority="60" w:unhideWhenUsed="0"/>
-    <w:lsdException w:name="Light List Accent 1" w:semiHidden="0" w:uiPriority="61" w:unhideWhenUsed="0"/>
-    <w:lsdException w:name="Light Grid Accent 1" w:semiHidden="0" w:uiPriority="62" w:unhideWhenUsed="0"/>
-    <w:lsdException w:name="Medium Shading 1 Accent 1" w:semiHidden="0" w:uiPriority="63" w:unhideWhenUsed="0"/>
-    <w:lsdException w:name="Medium Shading 2 Accent 1" w:semiHidden="0" w:uiPriority="64" w:unhideWhenUsed="0"/>
-    <w:lsdException w:name="Medium List 1 Accent 1" w:semiHidden="0" w:uiPriority="65" w:unhideWhenUsed="0"/>
-    <w:lsdException w:name="Revision" w:unhideWhenUsed="0"/>
-    <w:lsdException w:name="List Paragraph" w:semiHidden="0" w:uiPriority="34" w:unhideWhenUsed="0" w:qFormat="1"/>
-    <w:lsdException w:name="Quote" w:semiHidden="0" w:uiPriority="29" w:unhideWhenUsed="0" w:qFormat="1"/>
-    <w:lsdException w:name="Intense Quote" w:semiHidden="0" w:uiPriority="30" w:unhideWhenUsed="0" w:qFormat="1"/>
-    <w:lsdException w:name="Medium List 2 Accent 1" w:semiHidden="0" w:uiPriority="66" w:unhideWhenUsed="0"/>
-    <w:lsdException w:name="Medium Grid 1 Accent 1" w:semiHidden="0" w:uiPriority="67" w:unhideWhenUsed="0"/>
-    <w:lsdException w:name="Medium Grid 2 Accent 1" w:semiHidden="0" w:uiPriority="68" w:unhideWhenUsed="0"/>
-    <w:lsdException w:name="Medium Grid 3 Accent 1" w:semiHidden="0" w:uiPriority="69" w:unhideWhenUsed="0"/>
-    <w:lsdException w:name="Dark List Accent 1" w:semiHidden="0" w:uiPriority="70" w:unhideWhenUsed="0"/>
-    <w:lsdException w:name="Colorful Shading Accent 1" w:semiHidden="0" w:uiPriority="71" w:unhideWhenUsed="0"/>
-    <w:lsdException w:name="Colorful List Accent 1" w:semiHidden="0" w:uiPriority="72" w:unhideWhenUsed="0"/>
-    <w:lsdException w:name="Colorful Grid Accent 1" w:semiHidden="0" w:uiPriority="73" w:unhideWhenUsed="0"/>
-    <w:lsdException w:name="Light Shading Accent 2" w:semiHidden="0" w:uiPriority="60" w:unhideWhenUsed="0"/>
-    <w:lsdException w:name="Light List Accent 2" w:semiHidden="0" w:uiPriority="61" w:unhideWhenUsed="0"/>
-    <w:lsdException w:name="Light Grid Accent 2" w:semiHidden="0" w:uiPriority="62" w:unhideWhenUsed="0"/>
-    <w:lsdException w:name="Medium Shading 1 Accent 2" w:semiHidden="0" w:uiPriority="63" w:unhideWhenUsed="0"/>
-    <w:lsdException w:name="Medium Shading 2 Accent 2" w:semiHidden="0" w:uiPriority="64" w:unhideWhenUsed="0"/>
-    <w:lsdException w:name="Medium List 1 Accent 2" w:semiHidden="0" w:uiPriority="65" w:unhideWhenUsed="0"/>
-    <w:lsdException w:name="Medium List 2 Accent 2" w:semiHidden="0" w:uiPriority="66" w:unhideWhenUsed="0"/>
-    <w:lsdException w:name="Medium Grid 1 Accent 2" w:semiHidden="0" w:uiPriority="67" w:unhideWhenUsed="0"/>
-    <w:lsdException w:name="Medium Grid 2 Accent 2" w:semiHidden="0" w:uiPriority="68" w:unhideWhenUsed="0"/>
-    <w:lsdException w:name="Medium Grid 3 Accent 2" w:semiHidden="0" w:uiPriority="69" w:unhideWhenUsed="0"/>
-    <w:lsdException w:name="Dark List Accent 2" w:semiHidden="0" w:uiPriority="70" w:unhideWhenUsed="0"/>
-    <w:lsdException w:name="Colorful Shading Accent 2" w:semiHidden="0" w:uiPriority="71" w:unhideWhenUsed="0"/>
-    <w:lsdException w:name="Colorful List Accent 2" w:semiHidden="0" w:uiPriority="72" w:unhideWhenUsed="0"/>
-    <w:lsdException w:name="Colorful Grid Accent 2" w:semiHidden="0" w:uiPriority="73" w:unhideWhenUsed="0"/>
-    <w:lsdException w:name="Light Shading Accent 3" w:semiHidden="0" w:uiPriority="60" w:unhideWhenUsed="0"/>
-    <w:lsdException w:name="Light List Accent 3" w:semiHidden="0" w:uiPriority="61" w:unhideWhenUsed="0"/>
-    <w:lsdException w:name="Light Grid Accent 3" w:semiHidden="0" w:uiPriority="62" w:unhideWhenUsed="0"/>
-    <w:lsdException w:name="Medium Shading 1 Accent 3" w:semiHidden="0" w:uiPriority="63" w:unhideWhenUsed="0"/>
-    <w:lsdException w:name="Medium Shading 2 Accent 3" w:semiHidden="0" w:uiPriority="64" w:unhideWhenUsed="0"/>
-    <w:lsdException w:name="Medium List 1 Accent 3" w:semiHidden="0" w:uiPriority="65" w:unhideWhenUsed="0"/>
-    <w:lsdException w:name="Medium List 2 Accent 3" w:semiHidden="0" w:uiPriority="66" w:unhideWhenUsed="0"/>
-    <w:lsdException w:name="Medium Grid 1 Accent 3" w:semiHidden="0" w:uiPriority="67" w:unhideWhenUsed="0"/>
-    <w:lsdException w:name="Medium Grid 2 Accent 3" w:semiHidden="0" w:uiPriority="68" w:unhideWhenUsed="0"/>
-    <w:lsdException w:name="Medium Grid 3 Accent 3" w:semiHidden="0" w:uiPriority="69" w:unhideWhenUsed="0"/>
-    <w:lsdException w:name="Dark List Accent 3" w:semiHidden="0" w:uiPriority="70" w:unhideWhenUsed="0"/>
-    <w:lsdException w:name="Colorful Shading Accent 3" w:semiHidden="0" w:uiPriority="71" w:unhideWhenUsed="0"/>
-    <w:lsdException w:name="Colorful List Accent 3" w:semiHidden="0" w:uiPriority="72" w:unhideWhenUsed="0"/>
-    <w:lsdException w:name="Colorful Grid Accent 3" w:semiHidden="0" w:uiPriority="73" w:unhideWhenUsed="0"/>
-    <w:lsdException w:name="Light Shading Accent 4" w:semiHidden="0" w:uiPriority="60" w:unhideWhenUsed="0"/>
-    <w:lsdException w:name="Light List Accent 4" w:semiHidden="0" w:uiPriority="61" w:unhideWhenUsed="0"/>
-    <w:lsdException w:name="Light Grid Accent 4" w:semiHidden="0" w:uiPriority="62" w:unhideWhenUsed="0"/>
-    <w:lsdException w:name="Medium Shading 1 Accent 4" w:semiHidden="0" w:uiPriority="63" w:unhideWhenUsed="0"/>
-    <w:lsdException w:name="Medium Shading 2 Accent 4" w:semiHidden="0" w:uiPriority="64" w:unhideWhenUsed="0"/>
-    <w:lsdException w:name="Medium List 1 Accent 4" w:semiHidden="0" w:uiPriority="65" w:unhideWhenUsed="0"/>
-    <w:lsdException w:name="Medium List 2 Accent 4" w:semiHidden="0" w:uiPriority="66" w:unhideWhenUsed="0"/>
-    <w:lsdException w:name="Medium Grid 1 Accent 4" w:semiHidden="0" w:uiPriority="67" w:unhideWhenUsed="0"/>
-    <w:lsdException w:name="Medium Grid 2 Accent 4" w:semiHidden="0" w:uiPriority="68" w:unhideWhenUsed="0"/>
-    <w:lsdException w:name="Medium Grid 3 Accent 4" w:semiHidden="0" w:uiPriority="69" w:unhideWhenUsed="0"/>
-    <w:lsdException w:name="Dark List Accent 4" w:semiHidden="0" w:uiPriority="70" w:unhideWhenUsed="0"/>
-    <w:lsdException w:name="Colorful Shading Accent 4" w:semiHidden="0" w:uiPriority="71" w:unhideWhenUsed="0"/>
-    <w:lsdException w:name="Colorful List Accent 4" w:semiHidden="0" w:uiPriority="72" w:unhideWhenUsed="0"/>
-    <w:lsdException w:name="Colorful Grid Accent 4" w:semiHidden="0" w:uiPriority="73" w:unhideWhenUsed="0"/>
-    <w:lsdException w:name="Light Shading Accent 5" w:semiHidden="0" w:uiPriority="60" w:unhideWhenUsed="0"/>
-    <w:lsdException w:name="Light List Accent 5" w:semiHidden="0" w:uiPriority="61" w:unhideWhenUsed="0"/>
-    <w:lsdException w:name="Light Grid Accent 5" w:semiHidden="0" w:uiPriority="62" w:unhideWhenUsed="0"/>
-    <w:lsdException w:name="Medium Shading 1 Accent 5" w:semiHidden="0" w:uiPriority="63" w:unhideWhenUsed="0"/>
-    <w:lsdException w:name="Medium Shading 2 Accent 5" w:semiHidden="0" w:uiPriority="64" w:unhideWhenUsed="0"/>
-    <w:lsdException w:name="Medium List 1 Accent 5" w:semiHidden="0" w:uiPriority="65" w:unhideWhenUsed="0"/>
-    <w:lsdException w:name="Medium List 2 Accent 5" w:semiHidden="0" w:uiPriority="66" w:unhideWhenUsed="0"/>
-    <w:lsdException w:name="Medium Grid 1 Accent 5" w:semiHidden="0" w:uiPriority="67" w:unhideWhenUsed="0"/>
-    <w:lsdException w:name="Medium Grid 2 Accent 5" w:semiHidden="0" w:uiPriority="68" w:unhideWhenUsed="0"/>
-    <w:lsdException w:name="Medium Grid 3 Accent 5" w:semiHidden="0" w:uiPriority="69" w:unhideWhenUsed="0"/>
-    <w:lsdException w:name="Dark List Accent 5" w:semiHidden="0" w:uiPriority="70" w:unhideWhenUsed="0"/>
-    <w:lsdException w:name="Colorful Shading Accent 5" w:semiHidden="0" w:uiPriority="71" w:unhideWhenUsed="0"/>
-    <w:lsdException w:name="Colorful List Accent 5" w:semiHidden="0" w:uiPriority="72" w:unhideWhenUsed="0"/>
-    <w:lsdException w:name="Colorful Grid Accent 5" w:semiHidden="0" w:uiPriority="73" w:unhideWhenUsed="0"/>
-    <w:lsdException w:name="Light Shading Accent 6" w:semiHidden="0" w:uiPriority="60" w:unhideWhenUsed="0"/>
-    <w:lsdException w:name="Light List Accent 6" w:semiHidden="0" w:uiPriority="61" w:unhideWhenUsed="0"/>
-    <w:lsdException w:name="Light Grid Accent 6" w:semiHidden="0" w:uiPriority="62" w:unhideWhenUsed="0"/>
-    <w:lsdException w:name="Medium Shading 1 Accent 6" w:semiHidden="0" w:uiPriority="63" w:unhideWhenUsed="0"/>
-    <w:lsdException w:name="Medium Shading 2 Accent 6" w:semiHidden="0" w:uiPriority="64" w:unhideWhenUsed="0"/>
-    <w:lsdException w:name="Medium List 1 Accent 6" w:semiHidden="0" w:uiPriority="65" w:unhideWhenUsed="0"/>
-    <w:lsdException w:name="Medium List 2 Accent 6" w:semiHidden="0" w:uiPriority="66" w:unhideWhenUsed="0"/>
-    <w:lsdException w:name="Medium Grid 1 Accent 6" w:semiHidden="0" w:uiPriority="67" w:unhideWhenUsed="0"/>
-    <w:lsdException w:name="Medium Grid 2 Accent 6" w:semiHidden="0" w:uiPriority="68" w:unhideWhenUsed="0"/>
-    <w:lsdException w:name="Medium Grid 3 Accent 6" w:semiHidden="0" w:uiPriority="69" w:unhideWhenUsed="0"/>
-    <w:lsdException w:name="Dark List Accent 6" w:semiHidden="0" w:uiPriority="70" w:unhideWhenUsed="0"/>
-    <w:lsdException w:name="Colorful Shading Accent 6" w:semiHidden="0" w:uiPriority="71" w:unhideWhenUsed="0"/>
-    <w:lsdException w:name="Colorful List Accent 6" w:semiHidden="0" w:uiPriority="72" w:unhideWhenUsed="0"/>
-    <w:lsdException w:name="Colorful Grid Accent 6" w:semiHidden="0" w:uiPriority="73" w:unhideWhenUsed="0"/>
-    <w:lsdException w:name="Subtle Emphasis" w:semiHidden="0" w:uiPriority="19" w:unhideWhenUsed="0" w:qFormat="1"/>
-    <w:lsdException w:name="Intense Emphasis" w:semiHidden="0" w:uiPriority="21" w:unhideWhenUsed="0" w:qFormat="1"/>
-    <w:lsdException w:name="Subtle Reference" w:semiHidden="0" w:uiPriority="31" w:unhideWhenUsed="0" w:qFormat="1"/>
-    <w:lsdException w:name="Intense Reference" w:semiHidden="0" w:uiPriority="32" w:unhideWhenUsed="0" w:qFormat="1"/>
-    <w:lsdException w:name="Book Title" w:semiHidden="0" w:uiPriority="33" w:unhideWhenUsed="0" w:qFormat="1"/>
-    <w:lsdException w:name="Bibliography" w:uiPriority="37"/>
-    <w:lsdException w:name="TOC Heading" w:uiPriority="39" w:qFormat="1"/>
+  <w:latentStyles w:defLockedState="0" w:defUIPriority="99" w:defSemiHidden="0" w:defUnhideWhenUsed="0" w:defQFormat="0" w:count="375">
+    <w:lsdException w:name="Normal" w:uiPriority="0" w:qFormat="1"/>
+    <w:lsdException w:name="heading 1" w:uiPriority="9" w:qFormat="1"/>
+    <w:lsdException w:name="heading 2" w:semiHidden="1" w:uiPriority="9" w:unhideWhenUsed="1" w:qFormat="1"/>
+    <w:lsdException w:name="heading 3" w:semiHidden="1" w:uiPriority="9" w:unhideWhenUsed="1" w:qFormat="1"/>
+    <w:lsdException w:name="heading 4" w:semiHidden="1" w:uiPriority="9" w:unhideWhenUsed="1" w:qFormat="1"/>
+    <w:lsdException w:name="heading 5" w:semiHidden="1" w:uiPriority="9" w:unhideWhenUsed="1" w:qFormat="1"/>
+    <w:lsdException w:name="heading 6" w:semiHidden="1" w:uiPriority="9" w:unhideWhenUsed="1" w:qFormat="1"/>
+    <w:lsdException w:name="heading 7" w:semiHidden="1" w:uiPriority="9" w:unhideWhenUsed="1" w:qFormat="1"/>
+    <w:lsdException w:name="heading 8" w:semiHidden="1" w:uiPriority="9" w:unhideWhenUsed="1" w:qFormat="1"/>
+    <w:lsdException w:name="heading 9" w:semiHidden="1" w:uiPriority="9" w:unhideWhenUsed="1" w:qFormat="1"/>
+    <w:lsdException w:name="index 1" w:semiHidden="1" w:unhideWhenUsed="1"/>
+    <w:lsdException w:name="index 2" w:semiHidden="1" w:unhideWhenUsed="1"/>
+    <w:lsdException w:name="index 3" w:semiHidden="1" w:unhideWhenUsed="1"/>
+    <w:lsdException w:name="index 4" w:semiHidden="1" w:unhideWhenUsed="1"/>
+    <w:lsdException w:name="index 5" w:semiHidden="1" w:unhideWhenUsed="1"/>
+    <w:lsdException w:name="index 6" w:semiHidden="1" w:unhideWhenUsed="1"/>
+    <w:lsdException w:name="index 7" w:semiHidden="1" w:unhideWhenUsed="1"/>
+    <w:lsdException w:name="index 8" w:semiHidden="1" w:unhideWhenUsed="1"/>
+    <w:lsdException w:name="index 9" w:semiHidden="1" w:unhideWhenUsed="1"/>
+    <w:lsdException w:name="toc 1" w:semiHidden="1" w:uiPriority="39" w:unhideWhenUsed="1"/>
+    <w:lsdException w:name="toc 2" w:semiHidden="1" w:uiPriority="39" w:unhideWhenUsed="1"/>
+    <w:lsdException w:name="toc 3" w:semiHidden="1" w:uiPriority="39" w:unhideWhenUsed="1"/>
+    <w:lsdException w:name="toc 4" w:semiHidden="1" w:uiPriority="39" w:unhideWhenUsed="1"/>
+    <w:lsdException w:name="toc 5" w:semiHidden="1" w:uiPriority="39" w:unhideWhenUsed="1"/>
+    <w:lsdException w:name="toc 6" w:semiHidden="1" w:uiPriority="39" w:unhideWhenUsed="1"/>
+    <w:lsdException w:name="toc 7" w:semiHidden="1" w:uiPriority="39" w:unhideWhenUsed="1"/>
+    <w:lsdException w:name="toc 8" w:semiHidden="1" w:uiPriority="39" w:unhideWhenUsed="1"/>
+    <w:lsdException w:name="toc 9" w:semiHidden="1" w:uiPriority="39" w:unhideWhenUsed="1"/>
+    <w:lsdException w:name="Normal Indent" w:semiHidden="1" w:unhideWhenUsed="1"/>
+    <w:lsdException w:name="footnote text" w:semiHidden="1" w:unhideWhenUsed="1"/>
+    <w:lsdException w:name="annotation text" w:semiHidden="1" w:unhideWhenUsed="1"/>
+    <w:lsdException w:name="header" w:semiHidden="1" w:unhideWhenUsed="1"/>
+    <w:lsdException w:name="footer" w:semiHidden="1" w:unhideWhenUsed="1"/>
+    <w:lsdException w:name="index heading" w:semiHidden="1" w:unhideWhenUsed="1"/>
+    <w:lsdException w:name="caption" w:semiHidden="1" w:uiPriority="35" w:unhideWhenUsed="1" w:qFormat="1"/>
+    <w:lsdException w:name="table of figures" w:semiHidden="1" w:unhideWhenUsed="1"/>
+    <w:lsdException w:name="envelope address" w:semiHidden="1" w:unhideWhenUsed="1"/>
+    <w:lsdException w:name="envelope return" w:semiHidden="1" w:unhideWhenUsed="1"/>
+    <w:lsdException w:name="footnote reference" w:semiHidden="1" w:unhideWhenUsed="1"/>
+    <w:lsdException w:name="annotation reference" w:semiHidden="1" w:unhideWhenUsed="1"/>
+    <w:lsdException w:name="line number" w:semiHidden="1" w:unhideWhenUsed="1"/>
+    <w:lsdException w:name="page number" w:semiHidden="1" w:unhideWhenUsed="1"/>
+    <w:lsdException w:name="endnote reference" w:semiHidden="1" w:unhideWhenUsed="1"/>
+    <w:lsdException w:name="endnote text" w:semiHidden="1" w:unhideWhenUsed="1"/>
+    <w:lsdException w:name="table of authorities" w:semiHidden="1" w:unhideWhenUsed="1"/>
+    <w:lsdException w:name="macro" w:semiHidden="1" w:unhideWhenUsed="1"/>
+    <w:lsdException w:name="toa heading" w:semiHidden="1" w:unhideWhenUsed="1"/>
+    <w:lsdException w:name="List" w:semiHidden="1" w:unhideWhenUsed="1"/>
+    <w:lsdException w:name="List Bullet" w:semiHidden="1" w:unhideWhenUsed="1"/>
+    <w:lsdException w:name="List Number" w:semiHidden="1" w:unhideWhenUsed="1"/>
+    <w:lsdException w:name="List 2" w:semiHidden="1" w:unhideWhenUsed="1"/>
+    <w:lsdException w:name="List 3" w:semiHidden="1" w:unhideWhenUsed="1"/>
+    <w:lsdException w:name="List 4" w:semiHidden="1" w:unhideWhenUsed="1"/>
+    <w:lsdException w:name="List 5" w:semiHidden="1" w:unhideWhenUsed="1"/>
+    <w:lsdException w:name="List Bullet 2" w:semiHidden="1" w:unhideWhenUsed="1"/>
+    <w:lsdException w:name="List Bullet 3" w:semiHidden="1" w:unhideWhenUsed="1"/>
+    <w:lsdException w:name="List Bullet 4" w:semiHidden="1" w:unhideWhenUsed="1"/>
+    <w:lsdException w:name="List Bullet 5" w:semiHidden="1" w:unhideWhenUsed="1"/>
+    <w:lsdException w:name="List Number 2" w:semiHidden="1" w:unhideWhenUsed="1"/>
+    <w:lsdException w:name="List Number 3" w:semiHidden="1" w:unhideWhenUsed="1"/>
+    <w:lsdException w:name="List Number 4" w:semiHidden="1" w:unhideWhenUsed="1"/>
+    <w:lsdException w:name="List Number 5" w:semiHidden="1" w:unhideWhenUsed="1"/>
+    <w:lsdException w:name="Title" w:uiPriority="10" w:qFormat="1"/>
+    <w:lsdException w:name="Closing" w:semiHidden="1" w:unhideWhenUsed="1"/>
+    <w:lsdException w:name="Signature" w:semiHidden="1" w:unhideWhenUsed="1"/>
+    <w:lsdException w:name="Default Paragraph Font" w:semiHidden="1" w:uiPriority="1" w:unhideWhenUsed="1"/>
+    <w:lsdException w:name="Body Text" w:semiHidden="1" w:unhideWhenUsed="1"/>
+    <w:lsdException w:name="Body Text Indent" w:semiHidden="1" w:unhideWhenUsed="1"/>
+    <w:lsdException w:name="List Continue" w:semiHidden="1" w:unhideWhenUsed="1"/>
+    <w:lsdException w:name="List Continue 2" w:semiHidden="1" w:unhideWhenUsed="1"/>
+    <w:lsdException w:name="List Continue 3" w:semiHidden="1" w:unhideWhenUsed="1"/>
+    <w:lsdException w:name="List Continue 4" w:semiHidden="1" w:unhideWhenUsed="1"/>
+    <w:lsdException w:name="List Continue 5" w:semiHidden="1" w:unhideWhenUsed="1"/>
+    <w:lsdException w:name="Message Header" w:semiHidden="1" w:unhideWhenUsed="1"/>
+    <w:lsdException w:name="Subtitle" w:uiPriority="11" w:qFormat="1"/>
+    <w:lsdException w:name="Salutation" w:semiHidden="1" w:unhideWhenUsed="1"/>
+    <w:lsdException w:name="Date" w:semiHidden="1" w:unhideWhenUsed="1"/>
+    <w:lsdException w:name="Body Text First Indent" w:semiHidden="1" w:unhideWhenUsed="1"/>
+    <w:lsdException w:name="Body Text First Indent 2" w:semiHidden="1" w:unhideWhenUsed="1"/>
+    <w:lsdException w:name="Note Heading" w:semiHidden="1" w:unhideWhenUsed="1"/>
+    <w:lsdException w:name="Body Text 2" w:semiHidden="1" w:unhideWhenUsed="1"/>
+    <w:lsdException w:name="Body Text 3" w:semiHidden="1" w:unhideWhenUsed="1"/>
+    <w:lsdException w:name="Body Text Indent 2" w:semiHidden="1" w:unhideWhenUsed="1"/>
+    <w:lsdException w:name="Body Text Indent 3" w:semiHidden="1" w:unhideWhenUsed="1"/>
+    <w:lsdException w:name="Block Text" w:semiHidden="1" w:unhideWhenUsed="1"/>
+    <w:lsdException w:name="Hyperlink" w:semiHidden="1" w:unhideWhenUsed="1"/>
+    <w:lsdException w:name="FollowedHyperlink" w:semiHidden="1" w:unhideWhenUsed="1"/>
+    <w:lsdException w:name="Strong" w:uiPriority="22" w:qFormat="1"/>
+    <w:lsdException w:name="Emphasis" w:uiPriority="20" w:qFormat="1"/>
+    <w:lsdException w:name="Document Map" w:semiHidden="1" w:unhideWhenUsed="1"/>
+    <w:lsdException w:name="Plain Text" w:semiHidden="1" w:unhideWhenUsed="1"/>
+    <w:lsdException w:name="E-mail Signature" w:semiHidden="1" w:unhideWhenUsed="1"/>
+    <w:lsdException w:name="HTML Top of Form" w:semiHidden="1" w:unhideWhenUsed="1"/>
+    <w:lsdException w:name="HTML Bottom of Form" w:semiHidden="1" w:unhideWhenUsed="1"/>
+    <w:lsdException w:name="Normal (Web)" w:semiHidden="1" w:unhideWhenUsed="1"/>
+    <w:lsdException w:name="HTML Acronym" w:semiHidden="1" w:unhideWhenUsed="1"/>
+    <w:lsdException w:name="HTML Address" w:semiHidden="1" w:unhideWhenUsed="1"/>
+    <w:lsdException w:name="HTML Cite" w:semiHidden="1" w:unhideWhenUsed="1"/>
+    <w:lsdException w:name="HTML Code" w:semiHidden="1" w:unhideWhenUsed="1"/>
+    <w:lsdException w:name="HTML Definition" w:semiHidden="1" w:unhideWhenUsed="1"/>
+    <w:lsdException w:name="HTML Keyboard" w:semiHidden="1" w:unhideWhenUsed="1"/>
+    <w:lsdException w:name="HTML Preformatted" w:semiHidden="1" w:unhideWhenUsed="1"/>
+    <w:lsdException w:name="HTML Sample" w:semiHidden="1" w:unhideWhenUsed="1"/>
+    <w:lsdException w:name="HTML Typewriter" w:semiHidden="1" w:unhideWhenUsed="1"/>
+    <w:lsdException w:name="HTML Variable" w:semiHidden="1" w:unhideWhenUsed="1"/>
+    <w:lsdException w:name="Normal Table" w:semiHidden="1" w:unhideWhenUsed="1"/>
+    <w:lsdException w:name="annotation subject" w:semiHidden="1" w:unhideWhenUsed="1"/>
+    <w:lsdException w:name="No List" w:semiHidden="1" w:unhideWhenUsed="1"/>
+    <w:lsdException w:name="Outline List 1" w:semiHidden="1" w:unhideWhenUsed="1"/>
+    <w:lsdException w:name="Outline List 2" w:semiHidden="1" w:unhideWhenUsed="1"/>
+    <w:lsdException w:name="Outline List 3" w:semiHidden="1" w:unhideWhenUsed="1"/>
+    <w:lsdException w:name="Table Simple 1" w:semiHidden="1" w:unhideWhenUsed="1"/>
+    <w:lsdException w:name="Table Simple 2" w:semiHidden="1" w:unhideWhenUsed="1"/>
+    <w:lsdException w:name="Table Simple 3" w:semiHidden="1" w:unhideWhenUsed="1"/>
+    <w:lsdException w:name="Table Classic 1" w:semiHidden="1" w:unhideWhenUsed="1"/>
+    <w:lsdException w:name="Table Classic 2" w:semiHidden="1" w:unhideWhenUsed="1"/>
+    <w:lsdException w:name="Table Classic 3" w:semiHidden="1" w:unhideWhenUsed="1"/>
+    <w:lsdException w:name="Table Classic 4" w:semiHidden="1" w:unhideWhenUsed="1"/>
+    <w:lsdException w:name="Table Colorful 1" w:semiHidden="1" w:unhideWhenUsed="1"/>
+    <w:lsdException w:name="Table Colorful 2" w:semiHidden="1" w:unhideWhenUsed="1"/>
+    <w:lsdException w:name="Table Colorful 3" w:semiHidden="1" w:unhideWhenUsed="1"/>
+    <w:lsdException w:name="Table Columns 1" w:semiHidden="1" w:unhideWhenUsed="1"/>
+    <w:lsdException w:name="Table Columns 2" w:semiHidden="1" w:unhideWhenUsed="1"/>
+    <w:lsdException w:name="Table Columns 3" w:semiHidden="1" w:unhideWhenUsed="1"/>
+    <w:lsdException w:name="Table Columns 4" w:semiHidden="1" w:unhideWhenUsed="1"/>
+    <w:lsdException w:name="Table Columns 5" w:semiHidden="1" w:unhideWhenUsed="1"/>
+    <w:lsdException w:name="Table Grid 1" w:semiHidden="1" w:unhideWhenUsed="1"/>
+    <w:lsdException w:name="Table Grid 2" w:semiHidden="1" w:unhideWhenUsed="1"/>
+    <w:lsdException w:name="Table Grid 3" w:semiHidden="1" w:unhideWhenUsed="1"/>
+    <w:lsdException w:name="Table Grid 4" w:semiHidden="1" w:unhideWhenUsed="1"/>
+    <w:lsdException w:name="Table Grid 5" w:semiHidden="1" w:unhideWhenUsed="1"/>
+    <w:lsdException w:name="Table Grid 6" w:semiHidden="1" w:unhideWhenUsed="1"/>
+    <w:lsdException w:name="Table Grid 7" w:semiHidden="1" w:unhideWhenUsed="1"/>
+    <w:lsdException w:name="Table Grid 8" w:semiHidden="1" w:unhideWhenUsed="1"/>
+    <w:lsdException w:name="Table List 1" w:semiHidden="1" w:unhideWhenUsed="1"/>
+    <w:lsdException w:name="Table List 2" w:semiHidden="1" w:unhideWhenUsed="1"/>
+    <w:lsdException w:name="Table List 3" w:semiHidden="1" w:unhideWhenUsed="1"/>
+    <w:lsdException w:name="Table List 4" w:semiHidden="1" w:unhideWhenUsed="1"/>
+    <w:lsdException w:name="Table List 5" w:semiHidden="1" w:unhideWhenUsed="1"/>
+    <w:lsdException w:name="Table List 6" w:semiHidden="1" w:unhideWhenUsed="1"/>
+    <w:lsdException w:name="Table List 7" w:semiHidden="1" w:unhideWhenUsed="1"/>
+    <w:lsdException w:name="Table List 8" w:semiHidden="1" w:unhideWhenUsed="1"/>
+    <w:lsdException w:name="Table 3D effects 1" w:semiHidden="1" w:unhideWhenUsed="1"/>
+    <w:lsdException w:name="Table 3D effects 2" w:semiHidden="1" w:unhideWhenUsed="1"/>
+    <w:lsdException w:name="Table 3D effects 3" w:semiHidden="1" w:unhideWhenUsed="1"/>
+    <w:lsdException w:name="Table Contemporary" w:semiHidden="1" w:unhideWhenUsed="1"/>
+    <w:lsdException w:name="Table Elegant" w:semiHidden="1" w:unhideWhenUsed="1"/>
+    <w:lsdException w:name="Table Professional" w:semiHidden="1" w:unhideWhenUsed="1"/>
+    <w:lsdException w:name="Table Subtle 1" w:semiHidden="1" w:unhideWhenUsed="1"/>
+    <w:lsdException w:name="Table Subtle 2" w:semiHidden="1" w:unhideWhenUsed="1"/>
+    <w:lsdException w:name="Table Web 1" w:semiHidden="1" w:unhideWhenUsed="1"/>
+    <w:lsdException w:name="Table Web 2" w:semiHidden="1" w:unhideWhenUsed="1"/>
+    <w:lsdException w:name="Table Web 3" w:semiHidden="1" w:unhideWhenUsed="1"/>
+    <w:lsdException w:name="Balloon Text" w:semiHidden="1" w:unhideWhenUsed="1"/>
+    <w:lsdException w:name="Table Grid" w:semiHidden="1" w:uiPriority="59" w:unhideWhenUsed="1"/>
+    <w:lsdException w:name="Table Theme" w:semiHidden="1" w:unhideWhenUsed="1"/>
+    <w:lsdException w:name="Placeholder Text" w:semiHidden="1"/>
+    <w:lsdException w:name="No Spacing" w:uiPriority="1" w:qFormat="1"/>
+    <w:lsdException w:name="Light Shading" w:uiPriority="60"/>
+    <w:lsdException w:name="Light List" w:uiPriority="61"/>
+    <w:lsdException w:name="Light Grid" w:uiPriority="62"/>
+    <w:lsdException w:name="Medium Shading 1" w:uiPriority="63"/>
+    <w:lsdException w:name="Medium Shading 2" w:uiPriority="64"/>
+    <w:lsdException w:name="Medium List 1" w:uiPriority="65"/>
+    <w:lsdException w:name="Medium List 2" w:uiPriority="66"/>
+    <w:lsdException w:name="Medium Grid 1" w:uiPriority="67"/>
+    <w:lsdException w:name="Medium Grid 2" w:uiPriority="68"/>
+    <w:lsdException w:name="Medium Grid 3" w:uiPriority="69"/>
+    <w:lsdException w:name="Dark List" w:uiPriority="70"/>
+    <w:lsdException w:name="Colorful Shading" w:uiPriority="71"/>
+    <w:lsdException w:name="Colorful List" w:uiPriority="72"/>
+    <w:lsdException w:name="Colorful Grid" w:uiPriority="73"/>
+    <w:lsdException w:name="Light Shading Accent 1" w:uiPriority="60"/>
+    <w:lsdException w:name="Light List Accent 1" w:uiPriority="61"/>
+    <w:lsdException w:name="Light Grid Accent 1" w:uiPriority="62"/>
+    <w:lsdException w:name="Medium Shading 1 Accent 1" w:uiPriority="63"/>
+    <w:lsdException w:name="Medium Shading 2 Accent 1" w:uiPriority="64"/>
+    <w:lsdException w:name="Medium List 1 Accent 1" w:uiPriority="65"/>
+    <w:lsdException w:name="Revision" w:semiHidden="1"/>
+    <w:lsdException w:name="List Paragraph" w:uiPriority="34" w:qFormat="1"/>
+    <w:lsdException w:name="Quote" w:uiPriority="29" w:qFormat="1"/>
+    <w:lsdException w:name="Intense Quote" w:uiPriority="30" w:qFormat="1"/>
+    <w:lsdException w:name="Medium List 2 Accent 1" w:uiPriority="66"/>
+    <w:lsdException w:name="Medium Grid 1 Accent 1" w:uiPriority="67"/>
+    <w:lsdException w:name="Medium Grid 2 Accent 1" w:uiPriority="68"/>
+    <w:lsdException w:name="Medium Grid 3 Accent 1" w:uiPriority="69"/>
+    <w:lsdException w:name="Dark List Accent 1" w:uiPriority="70"/>
+    <w:lsdException w:name="Colorful Shading Accent 1" w:uiPriority="71"/>
+    <w:lsdException w:name="Colorful List Accent 1" w:uiPriority="72"/>
+    <w:lsdException w:name="Colorful Grid Accent 1" w:uiPriority="73"/>
+    <w:lsdException w:name="Light Shading Accent 2" w:uiPriority="60"/>
+    <w:lsdException w:name="Light List Accent 2" w:uiPriority="61"/>
+    <w:lsdException w:name="Light Grid Accent 2" w:uiPriority="62"/>
+    <w:lsdException w:name="Medium Shading 1 Accent 2" w:uiPriority="63"/>
+    <w:lsdException w:name="Medium Shading 2 Accent 2" w:uiPriority="64"/>
+    <w:lsdException w:name="Medium List 1 Accent 2" w:uiPriority="65"/>
+    <w:lsdException w:name="Medium List 2 Accent 2" w:uiPriority="66"/>
+    <w:lsdException w:name="Medium Grid 1 Accent 2" w:uiPriority="67"/>
+    <w:lsdException w:name="Medium Grid 2 Accent 2" w:uiPriority="68"/>
+    <w:lsdException w:name="Medium Grid 3 Accent 2" w:uiPriority="69"/>
+    <w:lsdException w:name="Dark List Accent 2" w:uiPriority="70"/>
+    <w:lsdException w:name="Colorful Shading Accent 2" w:uiPriority="71"/>
+    <w:lsdException w:name="Colorful List Accent 2" w:uiPriority="72"/>
+    <w:lsdException w:name="Colorful Grid Accent 2" w:uiPriority="73"/>
+    <w:lsdException w:name="Light Shading Accent 3" w:uiPriority="60"/>
+    <w:lsdException w:name="Light List Accent 3" w:uiPriority="61"/>
+    <w:lsdException w:name="Light Grid Accent 3" w:uiPriority="62"/>
+    <w:lsdException w:name="Medium Shading 1 Accent 3" w:uiPriority="63"/>
+    <w:lsdException w:name="Medium Shading 2 Accent 3" w:uiPriority="64"/>
+    <w:lsdException w:name="Medium List 1 Accent 3" w:uiPriority="65"/>
+    <w:lsdException w:name="Medium List 2 Accent 3" w:uiPriority="66"/>
+    <w:lsdException w:name="Medium Grid 1 Accent 3" w:uiPriority="67"/>
+    <w:lsdException w:name="Medium Grid 2 Accent 3" w:uiPriority="68"/>
+    <w:lsdException w:name="Medium Grid 3 Accent 3" w:uiPriority="69"/>
+    <w:lsdException w:name="Dark List Accent 3" w:uiPriority="70"/>
+    <w:lsdException w:name="Colorful Shading Accent 3" w:uiPriority="71"/>
+    <w:lsdException w:name="Colorful List Accent 3" w:uiPriority="72"/>
+    <w:lsdException w:name="Colorful Grid Accent 3" w:uiPriority="73"/>
+    <w:lsdException w:name="Light Shading Accent 4" w:uiPriority="60"/>
+    <w:lsdException w:name="Light List Accent 4" w:uiPriority="61"/>
+    <w:lsdException w:name="Light Grid Accent 4" w:uiPriority="62"/>
+    <w:lsdException w:name="Medium Shading 1 Accent 4" w:uiPriority="63"/>
+    <w:lsdException w:name="Medium Shading 2 Accent 4" w:uiPriority="64"/>
+    <w:lsdException w:name="Medium List 1 Accent 4" w:uiPriority="65"/>
+    <w:lsdException w:name="Medium List 2 Accent 4" w:uiPriority="66"/>
+    <w:lsdException w:name="Medium Grid 1 Accent 4" w:uiPriority="67"/>
+    <w:lsdException w:name="Medium Grid 2 Accent 4" w:uiPriority="68"/>
+    <w:lsdException w:name="Medium Grid 3 Accent 4" w:uiPriority="69"/>
+    <w:lsdException w:name="Dark List Accent 4" w:uiPriority="70"/>
+    <w:lsdException w:name="Colorful Shading Accent 4" w:uiPriority="71"/>
+    <w:lsdException w:name="Colorful List Accent 4" w:uiPriority="72"/>
+    <w:lsdException w:name="Colorful Grid Accent 4" w:uiPriority="73"/>
+    <w:lsdException w:name="Light Shading Accent 5" w:uiPriority="60"/>
+    <w:lsdException w:name="Light List Accent 5" w:uiPriority="61"/>
+    <w:lsdException w:name="Light Grid Accent 5" w:uiPriority="62"/>
+    <w:lsdException w:name="Medium Shading 1 Accent 5" w:uiPriority="63"/>
+    <w:lsdException w:name="Medium Shading 2 Accent 5" w:uiPriority="64"/>
+    <w:lsdException w:name="Medium List 1 Accent 5" w:uiPriority="65"/>
+    <w:lsdException w:name="Medium List 2 Accent 5" w:uiPriority="66"/>
+    <w:lsdException w:name="Medium Grid 1 Accent 5" w:uiPriority="67"/>
+    <w:lsdException w:name="Medium Grid 2 Accent 5" w:uiPriority="68"/>
+    <w:lsdException w:name="Medium Grid 3 Accent 5" w:uiPriority="69"/>
+    <w:lsdException w:name="Dark List Accent 5" w:uiPriority="70"/>
+    <w:lsdException w:name="Colorful Shading Accent 5" w:uiPriority="71"/>
+    <w:lsdException w:name="Colorful List Accent 5" w:uiPriority="72"/>
+    <w:lsdException w:name="Colorful Grid Accent 5" w:uiPriority="73"/>
+    <w:lsdException w:name="Light Shading Accent 6" w:uiPriority="60"/>
+    <w:lsdException w:name="Light List Accent 6" w:uiPriority="61"/>
+    <w:lsdException w:name="Light Grid Accent 6" w:uiPriority="62"/>
+    <w:lsdException w:name="Medium Shading 1 Accent 6" w:uiPriority="63"/>
+    <w:lsdException w:name="Medium Shading 2 Accent 6" w:uiPriority="64"/>
+    <w:lsdException w:name="Medium List 1 Accent 6" w:uiPriority="65"/>
+    <w:lsdException w:name="Medium List 2 Accent 6" w:uiPriority="66"/>
+    <w:lsdException w:name="Medium Grid 1 Accent 6" w:uiPriority="67"/>
+    <w:lsdException w:name="Medium Grid 2 Accent 6" w:uiPriority="68"/>
+    <w:lsdException w:name="Medium Grid 3 Accent 6" w:uiPriority="69"/>
+    <w:lsdException w:name="Dark List Accent 6" w:uiPriority="70"/>
+    <w:lsdException w:name="Colorful Shading Accent 6" w:uiPriority="71"/>
+    <w:lsdException w:name="Colorful List Accent 6" w:uiPriority="72"/>
+    <w:lsdException w:name="Colorful Grid Accent 6" w:uiPriority="73"/>
+    <w:lsdException w:name="Subtle Emphasis" w:uiPriority="19" w:qFormat="1"/>
+    <w:lsdException w:name="Intense Emphasis" w:uiPriority="21" w:qFormat="1"/>
+    <w:lsdException w:name="Subtle Reference" w:uiPriority="31" w:qFormat="1"/>
+    <w:lsdException w:name="Intense Reference" w:uiPriority="32" w:qFormat="1"/>
+    <w:lsdException w:name="Book Title" w:uiPriority="33" w:qFormat="1"/>
+    <w:lsdException w:name="Bibliography" w:semiHidden="1" w:uiPriority="37" w:unhideWhenUsed="1"/>
+    <w:lsdException w:name="TOC Heading" w:semiHidden="1" w:uiPriority="39" w:unhideWhenUsed="1" w:qFormat="1"/>
+    <w:lsdException w:name="Plain Table 1" w:uiPriority="41"/>
+    <w:lsdException w:name="Plain Table 2" w:uiPriority="42"/>
+    <w:lsdException w:name="Plain Table 3" w:uiPriority="43"/>
+    <w:lsdException w:name="Plain Table 4" w:uiPriority="44"/>
+    <w:lsdException w:name="Plain Table 5" w:uiPriority="45"/>
+    <w:lsdException w:name="Grid Table Light" w:uiPriority="40"/>
+    <w:lsdException w:name="Grid Table 1 Light" w:uiPriority="46"/>
+    <w:lsdException w:name="Grid Table 2" w:uiPriority="47"/>
+    <w:lsdException w:name="Grid Table 3" w:uiPriority="48"/>
+    <w:lsdException w:name="Grid Table 4" w:uiPriority="49"/>
+    <w:lsdException w:name="Grid Table 5 Dark" w:uiPriority="50"/>
+    <w:lsdException w:name="Grid Table 6 Colorful" w:uiPriority="51"/>
+    <w:lsdException w:name="Grid Table 7 Colorful" w:uiPriority="52"/>
+    <w:lsdException w:name="Grid Table 1 Light Accent 1" w:uiPriority="46"/>
+    <w:lsdException w:name="Grid Table 2 Accent 1" w:uiPriority="47"/>
+    <w:lsdException w:name="Grid Table 3 Accent 1" w:uiPriority="48"/>
+    <w:lsdException w:name="Grid Table 4 Accent 1" w:uiPriority="49"/>
+    <w:lsdException w:name="Grid Table 5 Dark Accent 1" w:uiPriority="50"/>
+    <w:lsdException w:name="Grid Table 6 Colorful Accent 1" w:uiPriority="51"/>
+    <w:lsdException w:name="Grid Table 7 Colorful Accent 1" w:uiPriority="52"/>
+    <w:lsdException w:name="Grid Table 1 Light Accent 2" w:uiPriority="46"/>
+    <w:lsdException w:name="Grid Table 2 Accent 2" w:uiPriority="47"/>
+    <w:lsdException w:name="Grid Table 3 Accent 2" w:uiPriority="48"/>
+    <w:lsdException w:name="Grid Table 4 Accent 2" w:uiPriority="49"/>
+    <w:lsdException w:name="Grid Table 5 Dark Accent 2" w:uiPriority="50"/>
+    <w:lsdException w:name="Grid Table 6 Colorful Accent 2" w:uiPriority="51"/>
+    <w:lsdException w:name="Grid Table 7 Colorful Accent 2" w:uiPriority="52"/>
+    <w:lsdException w:name="Grid Table 1 Light Accent 3" w:uiPriority="46"/>
+    <w:lsdException w:name="Grid Table 2 Accent 3" w:uiPriority="47"/>
+    <w:lsdException w:name="Grid Table 3 Accent 3" w:uiPriority="48"/>
+    <w:lsdException w:name="Grid Table 4 Accent 3" w:uiPriority="49"/>
+    <w:lsdException w:name="Grid Table 5 Dark Accent 3" w:uiPriority="50"/>
+    <w:lsdException w:name="Grid Table 6 Colorful Accent 3" w:uiPriority="51"/>
+    <w:lsdException w:name="Grid Table 7 Colorful Accent 3" w:uiPriority="52"/>
+    <w:lsdException w:name="Grid Table 1 Light Accent 4" w:uiPriority="46"/>
+    <w:lsdException w:name="Grid Table 2 Accent 4" w:uiPriority="47"/>
+    <w:lsdException w:name="Grid Table 3 Accent 4" w:uiPriority="48"/>
+    <w:lsdException w:name="Grid Table 4 Accent 4" w:uiPriority="49"/>
+    <w:lsdException w:name="Grid Table 5 Dark Accent 4" w:uiPriority="50"/>
+    <w:lsdException w:name="Grid Table 6 Colorful Accent 4" w:uiPriority="51"/>
+    <w:lsdException w:name="Grid Table 7 Colorful Accent 4" w:uiPriority="52"/>
+    <w:lsdException w:name="Grid Table 1 Light Accent 5" w:uiPriority="46"/>
+    <w:lsdException w:name="Grid Table 2 Accent 5" w:uiPriority="47"/>
+    <w:lsdException w:name="Grid Table 3 Accent 5" w:uiPriority="48"/>
+    <w:lsdException w:name="Grid Table 4 Accent 5" w:uiPriority="49"/>
+    <w:lsdException w:name="Grid Table 5 Dark Accent 5" w:uiPriority="50"/>
+    <w:lsdException w:name="Grid Table 6 Colorful Accent 5" w:uiPriority="51"/>
+    <w:lsdException w:name="Grid Table 7 Colorful Accent 5" w:uiPriority="52"/>
+    <w:lsdException w:name="Grid Table 1 Light Accent 6" w:uiPriority="46"/>
+    <w:lsdException w:name="Grid Table 2 Accent 6" w:uiPriority="47"/>
+    <w:lsdException w:name="Grid Table 3 Accent 6" w:uiPriority="48"/>
+    <w:lsdException w:name="Grid Table 4 Accent 6" w:uiPriority="49"/>
+    <w:lsdException w:name="Grid Table 5 Dark Accent 6" w:uiPriority="50"/>
+    <w:lsdException w:name="Grid Table 6 Colorful Accent 6" w:uiPriority="51"/>
+    <w:lsdException w:name="Grid Table 7 Colorful Accent 6" w:uiPriority="52"/>
+    <w:lsdException w:name="List Table 1 Light" w:uiPriority="46"/>
+    <w:lsdException w:name="List Table 2" w:uiPriority="47"/>
+    <w:lsdException w:name="List Table 3" w:uiPriority="48"/>
+    <w:lsdException w:name="List Table 4" w:uiPriority="49"/>
+    <w:lsdException w:name="List Table 5 Dark" w:uiPriority="50"/>
+    <w:lsdException w:name="List Table 6 Colorful" w:uiPriority="51"/>
+    <w:lsdException w:name="List Table 7 Colorful" w:uiPriority="52"/>
+    <w:lsdException w:name="List Table 1 Light Accent 1" w:uiPriority="46"/>
+    <w:lsdException w:name="List Table 2 Accent 1" w:uiPriority="47"/>
+    <w:lsdException w:name="List Table 3 Accent 1" w:uiPriority="48"/>
+    <w:lsdException w:name="List Table 4 Accent 1" w:uiPriority="49"/>
+    <w:lsdException w:name="List Table 5 Dark Accent 1" w:uiPriority="50"/>
+    <w:lsdException w:name="List Table 6 Colorful Accent 1" w:uiPriority="51"/>
+    <w:lsdException w:name="List Table 7 Colorful Accent 1" w:uiPriority="52"/>
+    <w:lsdException w:name="List Table 1 Light Accent 2" w:uiPriority="46"/>
+    <w:lsdException w:name="List Table 2 Accent 2" w:uiPriority="47"/>
+    <w:lsdException w:name="List Table 3 Accent 2" w:uiPriority="48"/>
+    <w:lsdException w:name="List Table 4 Accent 2" w:uiPriority="49"/>
+    <w:lsdException w:name="List Table 5 Dark Accent 2" w:uiPriority="50"/>
+    <w:lsdException w:name="List Table 6 Colorful Accent 2" w:uiPriority="51"/>
+    <w:lsdException w:name="List Table 7 Colorful Accent 2" w:uiPriority="52"/>
+    <w:lsdException w:name="List Table 1 Light Accent 3" w:uiPriority="46"/>
+    <w:lsdException w:name="List Table 2 Accent 3" w:uiPriority="47"/>
+    <w:lsdException w:name="List Table 3 Accent 3" w:uiPriority="48"/>
+    <w:lsdException w:name="List Table 4 Accent 3" w:uiPriority="49"/>
+    <w:lsdException w:name="List Table 5 Dark Accent 3" w:uiPriority="50"/>
+    <w:lsdException w:name="List Table 6 Colorful Accent 3" w:uiPriority="51"/>
+    <w:lsdException w:name="List Table 7 Colorful Accent 3" w:uiPriority="52"/>
+    <w:lsdException w:name="List Table 1 Light Accent 4" w:uiPriority="46"/>
+    <w:lsdException w:name="List Table 2 Accent 4" w:uiPriority="47"/>
+    <w:lsdException w:name="List Table 3 Accent 4" w:uiPriority="48"/>
+    <w:lsdException w:name="List Table 4 Accent 4" w:uiPriority="49"/>
+    <w:lsdException w:name="List Table 5 Dark Accent 4" w:uiPriority="50"/>
+    <w:lsdException w:name="List Table 6 Colorful Accent 4" w:uiPriority="51"/>
+    <w:lsdException w:name="List Table 7 Colorful Accent 4" w:uiPriority="52"/>
+    <w:lsdException w:name="List Table 1 Light Accent 5" w:uiPriority="46"/>
+    <w:lsdException w:name="List Table 2 Accent 5" w:uiPriority="47"/>
+    <w:lsdException w:name="List Table 3 Accent 5" w:uiPriority="48"/>
+    <w:lsdException w:name="List Table 4 Accent 5" w:uiPriority="49"/>
+    <w:lsdException w:name="List Table 5 Dark Accent 5" w:uiPriority="50"/>
+    <w:lsdException w:name="List Table 6 Colorful Accent 5" w:uiPriority="51"/>
+    <w:lsdException w:name="List Table 7 Colorful Accent 5" w:uiPriority="52"/>
+    <w:lsdException w:name="List Table 1 Light Accent 6" w:uiPriority="46"/>
+    <w:lsdException w:name="List Table 2 Accent 6" w:uiPriority="47"/>
+    <w:lsdException w:name="List Table 3 Accent 6" w:uiPriority="48"/>
+    <w:lsdException w:name="List Table 4 Accent 6" w:uiPriority="49"/>
+    <w:lsdException w:name="List Table 5 Dark Accent 6" w:uiPriority="50"/>
+    <w:lsdException w:name="List Table 6 Colorful Accent 6" w:uiPriority="51"/>
+    <w:lsdException w:name="List Table 7 Colorful Accent 6" w:uiPriority="52"/>
+    <w:lsdException w:name="Mention" w:semiHidden="1" w:unhideWhenUsed="1"/>
+    <w:lsdException w:name="Smart Hyperlink" w:semiHidden="1" w:unhideWhenUsed="1"/>
+    <w:lsdException w:name="Hashtag" w:semiHidden="1" w:unhideWhenUsed="1"/>
+    <w:lsdException w:name="Unresolved Mention" w:semiHidden="1" w:unhideWhenUsed="1"/>
   </w:latentStyles>
   <w:style w:type="paragraph" w:default="1" w:styleId="Normal">
     <w:name w:val="Normal"/>
@@ -879,196 +1123,6 @@
       <w:color w:val="800080" w:themeColor="followedHyperlink"/>
       <w:u w:val="single"/>
     </w:rPr>
-  </w:style>
-</w:styles>
-</file>
-
-<file path=word/stylesWithEffects.xml><?xml version="1.0" encoding="utf-8"?>
-<w:styles xmlns:wpc="http://schemas.microsoft.com/office/word/2010/wordprocessingCanvas" xmlns:mc="http://schemas.openxmlformats.org/markup-compatibility/2006" xmlns:o="urn:schemas-microsoft-com:office:office" xmlns:r="http://schemas.openxmlformats.org/officeDocument/2006/relationships" xmlns:m="http://schemas.openxmlformats.org/officeDocument/2006/math" xmlns:v="urn:schemas-microsoft-com:vml" xmlns:wp14="http://schemas.microsoft.com/office/word/2010/wordprocessingDrawing" xmlns:wp="http://schemas.openxmlformats.org/drawingml/2006/wordprocessingDrawing" xmlns:w10="urn:schemas-microsoft-com:office:word" xmlns:w="http://schemas.openxmlformats.org/wordprocessingml/2006/main" xmlns:w14="http://schemas.microsoft.com/office/word/2010/wordml" xmlns:wpg="http://schemas.microsoft.com/office/word/2010/wordprocessingGroup" xmlns:wpi="http://schemas.microsoft.com/office/word/2010/wordprocessingInk" xmlns:wne="http://schemas.microsoft.com/office/word/2006/wordml" xmlns:wps="http://schemas.microsoft.com/office/word/2010/wordprocessingShape" mc:Ignorable="w14 wp14">
-  <w:docDefaults>
-    <w:rPrDefault>
-      <w:rPr>
-        <w:rFonts w:asciiTheme="minorHAnsi" w:eastAsiaTheme="minorEastAsia" w:hAnsiTheme="minorHAnsi" w:cstheme="minorBidi"/>
-        <w:sz w:val="22"/>
-        <w:szCs w:val="22"/>
-        <w:lang w:val="en-US" w:eastAsia="en-US" w:bidi="ar-SA"/>
-      </w:rPr>
-    </w:rPrDefault>
-    <w:pPrDefault>
-      <w:pPr>
-        <w:spacing w:after="200" w:line="276" w:lineRule="auto"/>
-      </w:pPr>
-    </w:pPrDefault>
-  </w:docDefaults>
-  <w:latentStyles w:defLockedState="0" w:defUIPriority="99" w:defSemiHidden="1" w:defUnhideWhenUsed="1" w:defQFormat="0" w:count="267">
-    <w:lsdException w:name="Normal" w:semiHidden="0" w:uiPriority="0" w:unhideWhenUsed="0" w:qFormat="1"/>
-    <w:lsdException w:name="heading 1" w:semiHidden="0" w:uiPriority="9" w:unhideWhenUsed="0" w:qFormat="1"/>
-    <w:lsdException w:name="heading 2" w:uiPriority="9" w:qFormat="1"/>
-    <w:lsdException w:name="heading 3" w:uiPriority="9" w:qFormat="1"/>
-    <w:lsdException w:name="heading 4" w:uiPriority="9" w:qFormat="1"/>
-    <w:lsdException w:name="heading 5" w:uiPriority="9" w:qFormat="1"/>
-    <w:lsdException w:name="heading 6" w:uiPriority="9" w:qFormat="1"/>
-    <w:lsdException w:name="heading 7" w:uiPriority="9" w:qFormat="1"/>
-    <w:lsdException w:name="heading 8" w:uiPriority="9" w:qFormat="1"/>
-    <w:lsdException w:name="heading 9" w:uiPriority="9" w:qFormat="1"/>
-    <w:lsdException w:name="toc 1" w:uiPriority="39"/>
-    <w:lsdException w:name="toc 2" w:uiPriority="39"/>
-    <w:lsdException w:name="toc 3" w:uiPriority="39"/>
-    <w:lsdException w:name="toc 4" w:uiPriority="39"/>
-    <w:lsdException w:name="toc 5" w:uiPriority="39"/>
-    <w:lsdException w:name="toc 6" w:uiPriority="39"/>
-    <w:lsdException w:name="toc 7" w:uiPriority="39"/>
-    <w:lsdException w:name="toc 8" w:uiPriority="39"/>
-    <w:lsdException w:name="toc 9" w:uiPriority="39"/>
-    <w:lsdException w:name="caption" w:uiPriority="35" w:qFormat="1"/>
-    <w:lsdException w:name="Title" w:semiHidden="0" w:uiPriority="10" w:unhideWhenUsed="0" w:qFormat="1"/>
-    <w:lsdException w:name="Default Paragraph Font" w:uiPriority="1"/>
-    <w:lsdException w:name="Subtitle" w:semiHidden="0" w:uiPriority="11" w:unhideWhenUsed="0" w:qFormat="1"/>
-    <w:lsdException w:name="Strong" w:semiHidden="0" w:uiPriority="22" w:unhideWhenUsed="0" w:qFormat="1"/>
-    <w:lsdException w:name="Emphasis" w:semiHidden="0" w:uiPriority="20" w:unhideWhenUsed="0" w:qFormat="1"/>
-    <w:lsdException w:name="Table Grid" w:semiHidden="0" w:uiPriority="59" w:unhideWhenUsed="0"/>
-    <w:lsdException w:name="Placeholder Text" w:unhideWhenUsed="0"/>
-    <w:lsdException w:name="No Spacing" w:semiHidden="0" w:uiPriority="1" w:unhideWhenUsed="0" w:qFormat="1"/>
-    <w:lsdException w:name="Light Shading" w:semiHidden="0" w:uiPriority="60" w:unhideWhenUsed="0"/>
-    <w:lsdException w:name="Light List" w:semiHidden="0" w:uiPriority="61" w:unhideWhenUsed="0"/>
-    <w:lsdException w:name="Light Grid" w:semiHidden="0" w:uiPriority="62" w:unhideWhenUsed="0"/>
-    <w:lsdException w:name="Medium Shading 1" w:semiHidden="0" w:uiPriority="63" w:unhideWhenUsed="0"/>
-    <w:lsdException w:name="Medium Shading 2" w:semiHidden="0" w:uiPriority="64" w:unhideWhenUsed="0"/>
-    <w:lsdException w:name="Medium List 1" w:semiHidden="0" w:uiPriority="65" w:unhideWhenUsed="0"/>
-    <w:lsdException w:name="Medium List 2" w:semiHidden="0" w:uiPriority="66" w:unhideWhenUsed="0"/>
-    <w:lsdException w:name="Medium Grid 1" w:semiHidden="0" w:uiPriority="67" w:unhideWhenUsed="0"/>
-    <w:lsdException w:name="Medium Grid 2" w:semiHidden="0" w:uiPriority="68" w:unhideWhenUsed="0"/>
-    <w:lsdException w:name="Medium Grid 3" w:semiHidden="0" w:uiPriority="69" w:unhideWhenUsed="0"/>
-    <w:lsdException w:name="Dark List" w:semiHidden="0" w:uiPriority="70" w:unhideWhenUsed="0"/>
-    <w:lsdException w:name="Colorful Shading" w:semiHidden="0" w:uiPriority="71" w:unhideWhenUsed="0"/>
-    <w:lsdException w:name="Colorful List" w:semiHidden="0" w:uiPriority="72" w:unhideWhenUsed="0"/>
-    <w:lsdException w:name="Colorful Grid" w:semiHidden="0" w:uiPriority="73" w:unhideWhenUsed="0"/>
-    <w:lsdException w:name="Light Shading Accent 1" w:semiHidden="0" w:uiPriority="60" w:unhideWhenUsed="0"/>
-    <w:lsdException w:name="Light List Accent 1" w:semiHidden="0" w:uiPriority="61" w:unhideWhenUsed="0"/>
-    <w:lsdException w:name="Light Grid Accent 1" w:semiHidden="0" w:uiPriority="62" w:unhideWhenUsed="0"/>
-    <w:lsdException w:name="Medium Shading 1 Accent 1" w:semiHidden="0" w:uiPriority="63" w:unhideWhenUsed="0"/>
-    <w:lsdException w:name="Medium Shading 2 Accent 1" w:semiHidden="0" w:uiPriority="64" w:unhideWhenUsed="0"/>
-    <w:lsdException w:name="Medium List 1 Accent 1" w:semiHidden="0" w:uiPriority="65" w:unhideWhenUsed="0"/>
-    <w:lsdException w:name="Revision" w:unhideWhenUsed="0"/>
-    <w:lsdException w:name="List Paragraph" w:semiHidden="0" w:uiPriority="34" w:unhideWhenUsed="0" w:qFormat="1"/>
-    <w:lsdException w:name="Quote" w:semiHidden="0" w:uiPriority="29" w:unhideWhenUsed="0" w:qFormat="1"/>
-    <w:lsdException w:name="Intense Quote" w:semiHidden="0" w:uiPriority="30" w:unhideWhenUsed="0" w:qFormat="1"/>
-    <w:lsdException w:name="Medium List 2 Accent 1" w:semiHidden="0" w:uiPriority="66" w:unhideWhenUsed="0"/>
-    <w:lsdException w:name="Medium Grid 1 Accent 1" w:semiHidden="0" w:uiPriority="67" w:unhideWhenUsed="0"/>
-    <w:lsdException w:name="Medium Grid 2 Accent 1" w:semiHidden="0" w:uiPriority="68" w:unhideWhenUsed="0"/>
-    <w:lsdException w:name="Medium Grid 3 Accent 1" w:semiHidden="0" w:uiPriority="69" w:unhideWhenUsed="0"/>
-    <w:lsdException w:name="Dark List Accent 1" w:semiHidden="0" w:uiPriority="70" w:unhideWhenUsed="0"/>
-    <w:lsdException w:name="Colorful Shading Accent 1" w:semiHidden="0" w:uiPriority="71" w:unhideWhenUsed="0"/>
-    <w:lsdException w:name="Colorful List Accent 1" w:semiHidden="0" w:uiPriority="72" w:unhideWhenUsed="0"/>
-    <w:lsdException w:name="Colorful Grid Accent 1" w:semiHidden="0" w:uiPriority="73" w:unhideWhenUsed="0"/>
-    <w:lsdException w:name="Light Shading Accent 2" w:semiHidden="0" w:uiPriority="60" w:unhideWhenUsed="0"/>
-    <w:lsdException w:name="Light List Accent 2" w:semiHidden="0" w:uiPriority="61" w:unhideWhenUsed="0"/>
-    <w:lsdException w:name="Light Grid Accent 2" w:semiHidden="0" w:uiPriority="62" w:unhideWhenUsed="0"/>
-    <w:lsdException w:name="Medium Shading 1 Accent 2" w:semiHidden="0" w:uiPriority="63" w:unhideWhenUsed="0"/>
-    <w:lsdException w:name="Medium Shading 2 Accent 2" w:semiHidden="0" w:uiPriority="64" w:unhideWhenUsed="0"/>
-    <w:lsdException w:name="Medium List 1 Accent 2" w:semiHidden="0" w:uiPriority="65" w:unhideWhenUsed="0"/>
-    <w:lsdException w:name="Medium List 2 Accent 2" w:semiHidden="0" w:uiPriority="66" w:unhideWhenUsed="0"/>
-    <w:lsdException w:name="Medium Grid 1 Accent 2" w:semiHidden="0" w:uiPriority="67" w:unhideWhenUsed="0"/>
-    <w:lsdException w:name="Medium Grid 2 Accent 2" w:semiHidden="0" w:uiPriority="68" w:unhideWhenUsed="0"/>
-    <w:lsdException w:name="Medium Grid 3 Accent 2" w:semiHidden="0" w:uiPriority="69" w:unhideWhenUsed="0"/>
-    <w:lsdException w:name="Dark List Accent 2" w:semiHidden="0" w:uiPriority="70" w:unhideWhenUsed="0"/>
-    <w:lsdException w:name="Colorful Shading Accent 2" w:semiHidden="0" w:uiPriority="71" w:unhideWhenUsed="0"/>
-    <w:lsdException w:name="Colorful List Accent 2" w:semiHidden="0" w:uiPriority="72" w:unhideWhenUsed="0"/>
-    <w:lsdException w:name="Colorful Grid Accent 2" w:semiHidden="0" w:uiPriority="73" w:unhideWhenUsed="0"/>
-    <w:lsdException w:name="Light Shading Accent 3" w:semiHidden="0" w:uiPriority="60" w:unhideWhenUsed="0"/>
-    <w:lsdException w:name="Light List Accent 3" w:semiHidden="0" w:uiPriority="61" w:unhideWhenUsed="0"/>
-    <w:lsdException w:name="Light Grid Accent 3" w:semiHidden="0" w:uiPriority="62" w:unhideWhenUsed="0"/>
-    <w:lsdException w:name="Medium Shading 1 Accent 3" w:semiHidden="0" w:uiPriority="63" w:unhideWhenUsed="0"/>
-    <w:lsdException w:name="Medium Shading 2 Accent 3" w:semiHidden="0" w:uiPriority="64" w:unhideWhenUsed="0"/>
-    <w:lsdException w:name="Medium List 1 Accent 3" w:semiHidden="0" w:uiPriority="65" w:unhideWhenUsed="0"/>
-    <w:lsdException w:name="Medium List 2 Accent 3" w:semiHidden="0" w:uiPriority="66" w:unhideWhenUsed="0"/>
-    <w:lsdException w:name="Medium Grid 1 Accent 3" w:semiHidden="0" w:uiPriority="67" w:unhideWhenUsed="0"/>
-    <w:lsdException w:name="Medium Grid 2 Accent 3" w:semiHidden="0" w:uiPriority="68" w:unhideWhenUsed="0"/>
-    <w:lsdException w:name="Medium Grid 3 Accent 3" w:semiHidden="0" w:uiPriority="69" w:unhideWhenUsed="0"/>
-    <w:lsdException w:name="Dark List Accent 3" w:semiHidden="0" w:uiPriority="70" w:unhideWhenUsed="0"/>
-    <w:lsdException w:name="Colorful Shading Accent 3" w:semiHidden="0" w:uiPriority="71" w:unhideWhenUsed="0"/>
-    <w:lsdException w:name="Colorful List Accent 3" w:semiHidden="0" w:uiPriority="72" w:unhideWhenUsed="0"/>
-    <w:lsdException w:name="Colorful Grid Accent 3" w:semiHidden="0" w:uiPriority="73" w:unhideWhenUsed="0"/>
-    <w:lsdException w:name="Light Shading Accent 4" w:semiHidden="0" w:uiPriority="60" w:unhideWhenUsed="0"/>
-    <w:lsdException w:name="Light List Accent 4" w:semiHidden="0" w:uiPriority="61" w:unhideWhenUsed="0"/>
-    <w:lsdException w:name="Light Grid Accent 4" w:semiHidden="0" w:uiPriority="62" w:unhideWhenUsed="0"/>
-    <w:lsdException w:name="Medium Shading 1 Accent 4" w:semiHidden="0" w:uiPriority="63" w:unhideWhenUsed="0"/>
-    <w:lsdException w:name="Medium Shading 2 Accent 4" w:semiHidden="0" w:uiPriority="64" w:unhideWhenUsed="0"/>
-    <w:lsdException w:name="Medium List 1 Accent 4" w:semiHidden="0" w:uiPriority="65" w:unhideWhenUsed="0"/>
-    <w:lsdException w:name="Medium List 2 Accent 4" w:semiHidden="0" w:uiPriority="66" w:unhideWhenUsed="0"/>
-    <w:lsdException w:name="Medium Grid 1 Accent 4" w:semiHidden="0" w:uiPriority="67" w:unhideWhenUsed="0"/>
-    <w:lsdException w:name="Medium Grid 2 Accent 4" w:semiHidden="0" w:uiPriority="68" w:unhideWhenUsed="0"/>
-    <w:lsdException w:name="Medium Grid 3 Accent 4" w:semiHidden="0" w:uiPriority="69" w:unhideWhenUsed="0"/>
-    <w:lsdException w:name="Dark List Accent 4" w:semiHidden="0" w:uiPriority="70" w:unhideWhenUsed="0"/>
-    <w:lsdException w:name="Colorful Shading Accent 4" w:semiHidden="0" w:uiPriority="71" w:unhideWhenUsed="0"/>
-    <w:lsdException w:name="Colorful List Accent 4" w:semiHidden="0" w:uiPriority="72" w:unhideWhenUsed="0"/>
-    <w:lsdException w:name="Colorful Grid Accent 4" w:semiHidden="0" w:uiPriority="73" w:unhideWhenUsed="0"/>
-    <w:lsdException w:name="Light Shading Accent 5" w:semiHidden="0" w:uiPriority="60" w:unhideWhenUsed="0"/>
-    <w:lsdException w:name="Light List Accent 5" w:semiHidden="0" w:uiPriority="61" w:unhideWhenUsed="0"/>
-    <w:lsdException w:name="Light Grid Accent 5" w:semiHidden="0" w:uiPriority="62" w:unhideWhenUsed="0"/>
-    <w:lsdException w:name="Medium Shading 1 Accent 5" w:semiHidden="0" w:uiPriority="63" w:unhideWhenUsed="0"/>
-    <w:lsdException w:name="Medium Shading 2 Accent 5" w:semiHidden="0" w:uiPriority="64" w:unhideWhenUsed="0"/>
-    <w:lsdException w:name="Medium List 1 Accent 5" w:semiHidden="0" w:uiPriority="65" w:unhideWhenUsed="0"/>
-    <w:lsdException w:name="Medium List 2 Accent 5" w:semiHidden="0" w:uiPriority="66" w:unhideWhenUsed="0"/>
-    <w:lsdException w:name="Medium Grid 1 Accent 5" w:semiHidden="0" w:uiPriority="67" w:unhideWhenUsed="0"/>
-    <w:lsdException w:name="Medium Grid 2 Accent 5" w:semiHidden="0" w:uiPriority="68" w:unhideWhenUsed="0"/>
-    <w:lsdException w:name="Medium Grid 3 Accent 5" w:semiHidden="0" w:uiPriority="69" w:unhideWhenUsed="0"/>
-    <w:lsdException w:name="Dark List Accent 5" w:semiHidden="0" w:uiPriority="70" w:unhideWhenUsed="0"/>
-    <w:lsdException w:name="Colorful Shading Accent 5" w:semiHidden="0" w:uiPriority="71" w:unhideWhenUsed="0"/>
-    <w:lsdException w:name="Colorful List Accent 5" w:semiHidden="0" w:uiPriority="72" w:unhideWhenUsed="0"/>
-    <w:lsdException w:name="Colorful Grid Accent 5" w:semiHidden="0" w:uiPriority="73" w:unhideWhenUsed="0"/>
-    <w:lsdException w:name="Light Shading Accent 6" w:semiHidden="0" w:uiPriority="60" w:unhideWhenUsed="0"/>
-    <w:lsdException w:name="Light List Accent 6" w:semiHidden="0" w:uiPriority="61" w:unhideWhenUsed="0"/>
-    <w:lsdException w:name="Light Grid Accent 6" w:semiHidden="0" w:uiPriority="62" w:unhideWhenUsed="0"/>
-    <w:lsdException w:name="Medium Shading 1 Accent 6" w:semiHidden="0" w:uiPriority="63" w:unhideWhenUsed="0"/>
-    <w:lsdException w:name="Medium Shading 2 Accent 6" w:semiHidden="0" w:uiPriority="64" w:unhideWhenUsed="0"/>
-    <w:lsdException w:name="Medium List 1 Accent 6" w:semiHidden="0" w:uiPriority="65" w:unhideWhenUsed="0"/>
-    <w:lsdException w:name="Medium List 2 Accent 6" w:semiHidden="0" w:uiPriority="66" w:unhideWhenUsed="0"/>
-    <w:lsdException w:name="Medium Grid 1 Accent 6" w:semiHidden="0" w:uiPriority="67" w:unhideWhenUsed="0"/>
-    <w:lsdException w:name="Medium Grid 2 Accent 6" w:semiHidden="0" w:uiPriority="68" w:unhideWhenUsed="0"/>
-    <w:lsdException w:name="Medium Grid 3 Accent 6" w:semiHidden="0" w:uiPriority="69" w:unhideWhenUsed="0"/>
-    <w:lsdException w:name="Dark List Accent 6" w:semiHidden="0" w:uiPriority="70" w:unhideWhenUsed="0"/>
-    <w:lsdException w:name="Colorful Shading Accent 6" w:semiHidden="0" w:uiPriority="71" w:unhideWhenUsed="0"/>
-    <w:lsdException w:name="Colorful List Accent 6" w:semiHidden="0" w:uiPriority="72" w:unhideWhenUsed="0"/>
-    <w:lsdException w:name="Colorful Grid Accent 6" w:semiHidden="0" w:uiPriority="73" w:unhideWhenUsed="0"/>
-    <w:lsdException w:name="Subtle Emphasis" w:semiHidden="0" w:uiPriority="19" w:unhideWhenUsed="0" w:qFormat="1"/>
-    <w:lsdException w:name="Intense Emphasis" w:semiHidden="0" w:uiPriority="21" w:unhideWhenUsed="0" w:qFormat="1"/>
-    <w:lsdException w:name="Subtle Reference" w:semiHidden="0" w:uiPriority="31" w:unhideWhenUsed="0" w:qFormat="1"/>
-    <w:lsdException w:name="Intense Reference" w:semiHidden="0" w:uiPriority="32" w:unhideWhenUsed="0" w:qFormat="1"/>
-    <w:lsdException w:name="Book Title" w:semiHidden="0" w:uiPriority="33" w:unhideWhenUsed="0" w:qFormat="1"/>
-    <w:lsdException w:name="Bibliography" w:uiPriority="37"/>
-    <w:lsdException w:name="TOC Heading" w:uiPriority="39" w:qFormat="1"/>
-  </w:latentStyles>
-  <w:style w:type="paragraph" w:default="1" w:styleId="Normal">
-    <w:name w:val="Normal"/>
-    <w:qFormat/>
-  </w:style>
-  <w:style w:type="character" w:default="1" w:styleId="DefaultParagraphFont">
-    <w:name w:val="Default Paragraph Font"/>
-    <w:uiPriority w:val="1"/>
-    <w:semiHidden/>
-    <w:unhideWhenUsed/>
-  </w:style>
-  <w:style w:type="table" w:default="1" w:styleId="TableNormal">
-    <w:name w:val="Normal Table"/>
-    <w:uiPriority w:val="99"/>
-    <w:semiHidden/>
-    <w:unhideWhenUsed/>
-    <w:tblPr>
-      <w:tblInd w:w="0" w:type="dxa"/>
-      <w:tblCellMar>
-        <w:top w:w="0" w:type="dxa"/>
-        <w:left w:w="108" w:type="dxa"/>
-        <w:bottom w:w="0" w:type="dxa"/>
-        <w:right w:w="108" w:type="dxa"/>
-      </w:tblCellMar>
-    </w:tblPr>
-  </w:style>
-  <w:style w:type="numbering" w:default="1" w:styleId="NoList">
-    <w:name w:val="No List"/>
-    <w:uiPriority w:val="99"/>
-    <w:semiHidden/>
-    <w:unhideWhenUsed/>
   </w:style>
 </w:styles>
 </file>

</xml_diff>

<commit_message>
Added a header and a sentence to not change the word doc file names
</commit_message>
<xml_diff>
--- a/umls.nlm.nih.gov/reference_manual/Procedures/UMLS Reference Manual Maintenance Procedures.docx
+++ b/umls.nlm.nih.gov/reference_manual/Procedures/UMLS Reference Manual Maintenance Procedures.docx
@@ -1,6 +1,6 @@
 
 <file path=word/document.xml><?xml version="1.0" encoding="utf-8"?>
-<w:document xmlns:wpc="http://schemas.microsoft.com/office/word/2010/wordprocessingCanvas" xmlns:cx="http://schemas.microsoft.com/office/drawing/2014/chartex" xmlns:cx1="http://schemas.microsoft.com/office/drawing/2015/9/8/chartex" xmlns:cx2="http://schemas.microsoft.com/office/drawing/2015/10/21/chartex" xmlns:cx3="http://schemas.microsoft.com/office/drawing/2016/5/9/chartex" xmlns:cx4="http://schemas.microsoft.com/office/drawing/2016/5/10/chartex" xmlns:cx5="http://schemas.microsoft.com/office/drawing/2016/5/11/chartex" xmlns:cx6="http://schemas.microsoft.com/office/drawing/2016/5/12/chartex" xmlns:cx7="http://schemas.microsoft.com/office/drawing/2016/5/13/chartex" xmlns:cx8="http://schemas.microsoft.com/office/drawing/2016/5/14/chartex" xmlns:mc="http://schemas.openxmlformats.org/markup-compatibility/2006" xmlns:aink="http://schemas.microsoft.com/office/drawing/2016/ink" xmlns:am3d="http://schemas.microsoft.com/office/drawing/2017/model3d" xmlns:o="urn:schemas-microsoft-com:office:office" xmlns:r="http://schemas.openxmlformats.org/officeDocument/2006/relationships" xmlns:m="http://schemas.openxmlformats.org/officeDocument/2006/math" xmlns:v="urn:schemas-microsoft-com:vml" xmlns:wp14="http://schemas.microsoft.com/office/word/2010/wordprocessingDrawing" xmlns:wp="http://schemas.openxmlformats.org/drawingml/2006/wordprocessingDrawing" xmlns:w10="urn:schemas-microsoft-com:office:word" xmlns:w="http://schemas.openxmlformats.org/wordprocessingml/2006/main" xmlns:w14="http://schemas.microsoft.com/office/word/2010/wordml" xmlns:w15="http://schemas.microsoft.com/office/word/2012/wordml" xmlns:w16cid="http://schemas.microsoft.com/office/word/2016/wordml/cid" xmlns:w16se="http://schemas.microsoft.com/office/word/2015/wordml/symex" xmlns:wpg="http://schemas.microsoft.com/office/word/2010/wordprocessingGroup" xmlns:wpi="http://schemas.microsoft.com/office/word/2010/wordprocessingInk" xmlns:wne="http://schemas.microsoft.com/office/word/2006/wordml" xmlns:wps="http://schemas.microsoft.com/office/word/2010/wordprocessingShape" mc:Ignorable="w14 w15 w16se w16cid wp14">
+<w:document xmlns:wpc="http://schemas.microsoft.com/office/word/2010/wordprocessingCanvas" xmlns:cx="http://schemas.microsoft.com/office/drawing/2014/chartex" xmlns:cx1="http://schemas.microsoft.com/office/drawing/2015/9/8/chartex" xmlns:cx2="http://schemas.microsoft.com/office/drawing/2015/10/21/chartex" xmlns:cx3="http://schemas.microsoft.com/office/drawing/2016/5/9/chartex" xmlns:cx4="http://schemas.microsoft.com/office/drawing/2016/5/10/chartex" xmlns:cx5="http://schemas.microsoft.com/office/drawing/2016/5/11/chartex" xmlns:cx6="http://schemas.microsoft.com/office/drawing/2016/5/12/chartex" xmlns:cx7="http://schemas.microsoft.com/office/drawing/2016/5/13/chartex" xmlns:cx8="http://schemas.microsoft.com/office/drawing/2016/5/14/chartex" xmlns:mc="http://schemas.openxmlformats.org/markup-compatibility/2006" xmlns:aink="http://schemas.microsoft.com/office/drawing/2016/ink" xmlns:am3d="http://schemas.microsoft.com/office/drawing/2017/model3d" xmlns:o="urn:schemas-microsoft-com:office:office" xmlns:r="http://schemas.openxmlformats.org/officeDocument/2006/relationships" xmlns:m="http://schemas.openxmlformats.org/officeDocument/2006/math" xmlns:v="urn:schemas-microsoft-com:vml" xmlns:wp14="http://schemas.microsoft.com/office/word/2010/wordprocessingDrawing" xmlns:wp="http://schemas.openxmlformats.org/drawingml/2006/wordprocessingDrawing" xmlns:w10="urn:schemas-microsoft-com:office:word" xmlns:w="http://schemas.openxmlformats.org/wordprocessingml/2006/main" xmlns:w14="http://schemas.microsoft.com/office/word/2010/wordml" xmlns:w15="http://schemas.microsoft.com/office/word/2012/wordml" xmlns:w16cex="http://schemas.microsoft.com/office/word/2018/wordml/cex" xmlns:w16cid="http://schemas.microsoft.com/office/word/2016/wordml/cid" xmlns:w16="http://schemas.microsoft.com/office/word/2018/wordml" xmlns:w16se="http://schemas.microsoft.com/office/word/2015/wordml/symex" xmlns:wpg="http://schemas.microsoft.com/office/word/2010/wordprocessingGroup" xmlns:wpi="http://schemas.microsoft.com/office/word/2010/wordprocessingInk" xmlns:wne="http://schemas.microsoft.com/office/word/2006/wordml" xmlns:wps="http://schemas.microsoft.com/office/word/2010/wordprocessingShape" mc:Ignorable="w14 w15 w16se w16cid w16 w16cex wp14">
   <w:body>
     <w:p>
       <w:pPr>
@@ -35,7 +35,7 @@
       <w:r>
         <w:t xml:space="preserve"> Bookshelf Team - </w:t>
       </w:r>
-      <w:hyperlink r:id="rId5" w:history="1">
+      <w:hyperlink r:id="rId7" w:history="1">
         <w:r>
           <w:rPr>
             <w:rStyle w:val="Hyperlink"/>
@@ -98,6 +98,9 @@
     </w:p>
     <w:p>
       <w:r>
+        <w:t xml:space="preserve">Word doc filenames should not be changed. </w:t>
+      </w:r>
+      <w:r>
         <w:t xml:space="preserve">MMS will retain a copy of all chapters of the UMLS Reference Manual </w:t>
       </w:r>
       <w:r>
@@ -267,8 +270,6 @@
       <w:r>
         <w:t>If the default settings do not work, change the File Transfer selection to FTP (instead of SFTP or another option).  Look in the connection’s properties for that option.</w:t>
       </w:r>
-      <w:bookmarkStart w:id="2" w:name="_GoBack"/>
-      <w:bookmarkEnd w:id="2"/>
     </w:p>
     <w:p>
       <w:pPr>
@@ -323,7 +324,6 @@
         </w:numPr>
       </w:pPr>
       <w:r>
-        <w:lastRenderedPageBreak/>
         <w:t xml:space="preserve">The NCBI Bookshelf Team will process the documents, which involves converting them to XML, validating the files, and then rendering the files into styled HTML on the Bookshelf.  If the NCBI Bookshelf Team runs into any problems or needs clarification regarding the updated documents, they will contact </w:t>
       </w:r>
       <w:r>
@@ -362,7 +362,11 @@
         <w:t xml:space="preserve">.  </w:t>
       </w:r>
       <w:r>
-        <w:t>NOTE: If changes need to be made after you have reviewed the pages on the development server, make the changes to the Word documents in the repository and start back at Step #2.</w:t>
+        <w:t xml:space="preserve">NOTE: If changes need to be made </w:t>
+      </w:r>
+      <w:r>
+        <w:lastRenderedPageBreak/>
+        <w:t>after you have reviewed the pages on the development server, make the changes to the Word documents in the repository and start back at Step #2.</w:t>
       </w:r>
     </w:p>
     <w:p>
@@ -418,8 +422,9 @@
       </w:r>
     </w:p>
     <w:sectPr>
+      <w:headerReference w:type="default" r:id="rId8"/>
       <w:pgSz w:w="12240" w:h="15840"/>
-      <w:pgMar w:top="1440" w:right="1440" w:bottom="1440" w:left="1440" w:header="720" w:footer="720" w:gutter="0"/>
+      <w:pgMar w:top="720" w:right="720" w:bottom="720" w:left="720" w:header="288" w:footer="720" w:gutter="0"/>
       <w:cols w:space="720"/>
       <w:docGrid w:linePitch="360"/>
     </w:sectPr>
@@ -427,8 +432,110 @@
 </w:document>
 </file>
 
+<file path=word/endnotes.xml><?xml version="1.0" encoding="utf-8"?>
+<w:endnotes xmlns:wpc="http://schemas.microsoft.com/office/word/2010/wordprocessingCanvas" xmlns:cx="http://schemas.microsoft.com/office/drawing/2014/chartex" xmlns:cx1="http://schemas.microsoft.com/office/drawing/2015/9/8/chartex" xmlns:cx2="http://schemas.microsoft.com/office/drawing/2015/10/21/chartex" xmlns:cx3="http://schemas.microsoft.com/office/drawing/2016/5/9/chartex" xmlns:cx4="http://schemas.microsoft.com/office/drawing/2016/5/10/chartex" xmlns:cx5="http://schemas.microsoft.com/office/drawing/2016/5/11/chartex" xmlns:cx6="http://schemas.microsoft.com/office/drawing/2016/5/12/chartex" xmlns:cx7="http://schemas.microsoft.com/office/drawing/2016/5/13/chartex" xmlns:cx8="http://schemas.microsoft.com/office/drawing/2016/5/14/chartex" xmlns:mc="http://schemas.openxmlformats.org/markup-compatibility/2006" xmlns:aink="http://schemas.microsoft.com/office/drawing/2016/ink" xmlns:am3d="http://schemas.microsoft.com/office/drawing/2017/model3d" xmlns:o="urn:schemas-microsoft-com:office:office" xmlns:r="http://schemas.openxmlformats.org/officeDocument/2006/relationships" xmlns:m="http://schemas.openxmlformats.org/officeDocument/2006/math" xmlns:v="urn:schemas-microsoft-com:vml" xmlns:wp14="http://schemas.microsoft.com/office/word/2010/wordprocessingDrawing" xmlns:wp="http://schemas.openxmlformats.org/drawingml/2006/wordprocessingDrawing" xmlns:w10="urn:schemas-microsoft-com:office:word" xmlns:w="http://schemas.openxmlformats.org/wordprocessingml/2006/main" xmlns:w14="http://schemas.microsoft.com/office/word/2010/wordml" xmlns:w15="http://schemas.microsoft.com/office/word/2012/wordml" xmlns:w16cex="http://schemas.microsoft.com/office/word/2018/wordml/cex" xmlns:w16cid="http://schemas.microsoft.com/office/word/2016/wordml/cid" xmlns:w16="http://schemas.microsoft.com/office/word/2018/wordml" xmlns:w16se="http://schemas.microsoft.com/office/word/2015/wordml/symex" xmlns:wpg="http://schemas.microsoft.com/office/word/2010/wordprocessingGroup" xmlns:wpi="http://schemas.microsoft.com/office/word/2010/wordprocessingInk" xmlns:wne="http://schemas.microsoft.com/office/word/2006/wordml" xmlns:wps="http://schemas.microsoft.com/office/word/2010/wordprocessingShape" mc:Ignorable="w14 w15 w16se w16cid w16 w16cex wp14">
+  <w:endnote w:type="separator" w:id="-1">
+    <w:p>
+      <w:pPr>
+        <w:spacing w:after="0" w:line="240" w:lineRule="auto"/>
+      </w:pPr>
+      <w:r>
+        <w:separator/>
+      </w:r>
+    </w:p>
+  </w:endnote>
+  <w:endnote w:type="continuationSeparator" w:id="0">
+    <w:p>
+      <w:pPr>
+        <w:spacing w:after="0" w:line="240" w:lineRule="auto"/>
+      </w:pPr>
+      <w:r>
+        <w:continuationSeparator/>
+      </w:r>
+    </w:p>
+  </w:endnote>
+</w:endnotes>
+</file>
+
+<file path=word/footnotes.xml><?xml version="1.0" encoding="utf-8"?>
+<w:footnotes xmlns:wpc="http://schemas.microsoft.com/office/word/2010/wordprocessingCanvas" xmlns:cx="http://schemas.microsoft.com/office/drawing/2014/chartex" xmlns:cx1="http://schemas.microsoft.com/office/drawing/2015/9/8/chartex" xmlns:cx2="http://schemas.microsoft.com/office/drawing/2015/10/21/chartex" xmlns:cx3="http://schemas.microsoft.com/office/drawing/2016/5/9/chartex" xmlns:cx4="http://schemas.microsoft.com/office/drawing/2016/5/10/chartex" xmlns:cx5="http://schemas.microsoft.com/office/drawing/2016/5/11/chartex" xmlns:cx6="http://schemas.microsoft.com/office/drawing/2016/5/12/chartex" xmlns:cx7="http://schemas.microsoft.com/office/drawing/2016/5/13/chartex" xmlns:cx8="http://schemas.microsoft.com/office/drawing/2016/5/14/chartex" xmlns:mc="http://schemas.openxmlformats.org/markup-compatibility/2006" xmlns:aink="http://schemas.microsoft.com/office/drawing/2016/ink" xmlns:am3d="http://schemas.microsoft.com/office/drawing/2017/model3d" xmlns:o="urn:schemas-microsoft-com:office:office" xmlns:r="http://schemas.openxmlformats.org/officeDocument/2006/relationships" xmlns:m="http://schemas.openxmlformats.org/officeDocument/2006/math" xmlns:v="urn:schemas-microsoft-com:vml" xmlns:wp14="http://schemas.microsoft.com/office/word/2010/wordprocessingDrawing" xmlns:wp="http://schemas.openxmlformats.org/drawingml/2006/wordprocessingDrawing" xmlns:w10="urn:schemas-microsoft-com:office:word" xmlns:w="http://schemas.openxmlformats.org/wordprocessingml/2006/main" xmlns:w14="http://schemas.microsoft.com/office/word/2010/wordml" xmlns:w15="http://schemas.microsoft.com/office/word/2012/wordml" xmlns:w16cex="http://schemas.microsoft.com/office/word/2018/wordml/cex" xmlns:w16cid="http://schemas.microsoft.com/office/word/2016/wordml/cid" xmlns:w16="http://schemas.microsoft.com/office/word/2018/wordml" xmlns:w16se="http://schemas.microsoft.com/office/word/2015/wordml/symex" xmlns:wpg="http://schemas.microsoft.com/office/word/2010/wordprocessingGroup" xmlns:wpi="http://schemas.microsoft.com/office/word/2010/wordprocessingInk" xmlns:wne="http://schemas.microsoft.com/office/word/2006/wordml" xmlns:wps="http://schemas.microsoft.com/office/word/2010/wordprocessingShape" mc:Ignorable="w14 w15 w16se w16cid w16 w16cex wp14">
+  <w:footnote w:type="separator" w:id="-1">
+    <w:p>
+      <w:pPr>
+        <w:spacing w:after="0" w:line="240" w:lineRule="auto"/>
+      </w:pPr>
+      <w:r>
+        <w:separator/>
+      </w:r>
+    </w:p>
+  </w:footnote>
+  <w:footnote w:type="continuationSeparator" w:id="0">
+    <w:p>
+      <w:pPr>
+        <w:spacing w:after="0" w:line="240" w:lineRule="auto"/>
+      </w:pPr>
+      <w:r>
+        <w:continuationSeparator/>
+      </w:r>
+    </w:p>
+  </w:footnote>
+</w:footnotes>
+</file>
+
+<file path=word/header1.xml><?xml version="1.0" encoding="utf-8"?>
+<w:hdr xmlns:wpc="http://schemas.microsoft.com/office/word/2010/wordprocessingCanvas" xmlns:cx="http://schemas.microsoft.com/office/drawing/2014/chartex" xmlns:cx1="http://schemas.microsoft.com/office/drawing/2015/9/8/chartex" xmlns:cx2="http://schemas.microsoft.com/office/drawing/2015/10/21/chartex" xmlns:cx3="http://schemas.microsoft.com/office/drawing/2016/5/9/chartex" xmlns:cx4="http://schemas.microsoft.com/office/drawing/2016/5/10/chartex" xmlns:cx5="http://schemas.microsoft.com/office/drawing/2016/5/11/chartex" xmlns:cx6="http://schemas.microsoft.com/office/drawing/2016/5/12/chartex" xmlns:cx7="http://schemas.microsoft.com/office/drawing/2016/5/13/chartex" xmlns:cx8="http://schemas.microsoft.com/office/drawing/2016/5/14/chartex" xmlns:mc="http://schemas.openxmlformats.org/markup-compatibility/2006" xmlns:aink="http://schemas.microsoft.com/office/drawing/2016/ink" xmlns:am3d="http://schemas.microsoft.com/office/drawing/2017/model3d" xmlns:o="urn:schemas-microsoft-com:office:office" xmlns:r="http://schemas.openxmlformats.org/officeDocument/2006/relationships" xmlns:m="http://schemas.openxmlformats.org/officeDocument/2006/math" xmlns:v="urn:schemas-microsoft-com:vml" xmlns:wp14="http://schemas.microsoft.com/office/word/2010/wordprocessingDrawing" xmlns:wp="http://schemas.openxmlformats.org/drawingml/2006/wordprocessingDrawing" xmlns:w10="urn:schemas-microsoft-com:office:word" xmlns:w="http://schemas.openxmlformats.org/wordprocessingml/2006/main" xmlns:w14="http://schemas.microsoft.com/office/word/2010/wordml" xmlns:w15="http://schemas.microsoft.com/office/word/2012/wordml" xmlns:w16cex="http://schemas.microsoft.com/office/word/2018/wordml/cex" xmlns:w16cid="http://schemas.microsoft.com/office/word/2016/wordml/cid" xmlns:w16="http://schemas.microsoft.com/office/word/2018/wordml" xmlns:w16se="http://schemas.microsoft.com/office/word/2015/wordml/symex" xmlns:wpg="http://schemas.microsoft.com/office/word/2010/wordprocessingGroup" xmlns:wpi="http://schemas.microsoft.com/office/word/2010/wordprocessingInk" xmlns:wne="http://schemas.microsoft.com/office/word/2006/wordml" xmlns:wps="http://schemas.microsoft.com/office/word/2010/wordprocessingShape" mc:Ignorable="w14 w15 w16se w16cid w16 w16cex wp14">
+  <w:p>
+    <w:pPr>
+      <w:pStyle w:val="Header"/>
+    </w:pPr>
+    <w:r>
+      <w:rPr>
+        <w:i/>
+        <w:iCs/>
+        <w:sz w:val="16"/>
+        <w:szCs w:val="16"/>
+      </w:rPr>
+      <w:tab/>
+      <w:t xml:space="preserve">                                                                                                                           </w:t>
+    </w:r>
+    <w:r>
+      <w:rPr>
+        <w:i/>
+        <w:iCs/>
+        <w:sz w:val="16"/>
+        <w:szCs w:val="16"/>
+      </w:rPr>
+      <w:t>*These procedures are deemed accurate and current by the NCBI Bookshelf Team as of 5/</w:t>
+    </w:r>
+    <w:r>
+      <w:rPr>
+        <w:i/>
+        <w:iCs/>
+        <w:sz w:val="16"/>
+        <w:szCs w:val="16"/>
+      </w:rPr>
+      <w:t>11</w:t>
+    </w:r>
+    <w:r>
+      <w:rPr>
+        <w:i/>
+        <w:iCs/>
+        <w:sz w:val="16"/>
+        <w:szCs w:val="16"/>
+      </w:rPr>
+      <w:t>/2021</w:t>
+    </w:r>
+  </w:p>
+  <w:p>
+    <w:pPr>
+      <w:pStyle w:val="Header"/>
+    </w:pPr>
+  </w:p>
+</w:hdr>
+</file>
+
 <file path=word/numbering.xml><?xml version="1.0" encoding="utf-8"?>
-<w:numbering xmlns:wpc="http://schemas.microsoft.com/office/word/2010/wordprocessingCanvas" xmlns:cx="http://schemas.microsoft.com/office/drawing/2014/chartex" xmlns:cx1="http://schemas.microsoft.com/office/drawing/2015/9/8/chartex" xmlns:cx2="http://schemas.microsoft.com/office/drawing/2015/10/21/chartex" xmlns:cx3="http://schemas.microsoft.com/office/drawing/2016/5/9/chartex" xmlns:cx4="http://schemas.microsoft.com/office/drawing/2016/5/10/chartex" xmlns:cx5="http://schemas.microsoft.com/office/drawing/2016/5/11/chartex" xmlns:cx6="http://schemas.microsoft.com/office/drawing/2016/5/12/chartex" xmlns:cx7="http://schemas.microsoft.com/office/drawing/2016/5/13/chartex" xmlns:cx8="http://schemas.microsoft.com/office/drawing/2016/5/14/chartex" xmlns:mc="http://schemas.openxmlformats.org/markup-compatibility/2006" xmlns:aink="http://schemas.microsoft.com/office/drawing/2016/ink" xmlns:am3d="http://schemas.microsoft.com/office/drawing/2017/model3d" xmlns:o="urn:schemas-microsoft-com:office:office" xmlns:r="http://schemas.openxmlformats.org/officeDocument/2006/relationships" xmlns:m="http://schemas.openxmlformats.org/officeDocument/2006/math" xmlns:v="urn:schemas-microsoft-com:vml" xmlns:wp14="http://schemas.microsoft.com/office/word/2010/wordprocessingDrawing" xmlns:wp="http://schemas.openxmlformats.org/drawingml/2006/wordprocessingDrawing" xmlns:w10="urn:schemas-microsoft-com:office:word" xmlns:w="http://schemas.openxmlformats.org/wordprocessingml/2006/main" xmlns:w14="http://schemas.microsoft.com/office/word/2010/wordml" xmlns:w15="http://schemas.microsoft.com/office/word/2012/wordml" xmlns:w16cid="http://schemas.microsoft.com/office/word/2016/wordml/cid" xmlns:w16se="http://schemas.microsoft.com/office/word/2015/wordml/symex" xmlns:wpg="http://schemas.microsoft.com/office/word/2010/wordprocessingGroup" xmlns:wpi="http://schemas.microsoft.com/office/word/2010/wordprocessingInk" xmlns:wne="http://schemas.microsoft.com/office/word/2006/wordml" xmlns:wps="http://schemas.microsoft.com/office/word/2010/wordprocessingShape" mc:Ignorable="w14 w15 w16se w16cid wp14">
+<w:numbering xmlns:wpc="http://schemas.microsoft.com/office/word/2010/wordprocessingCanvas" xmlns:cx="http://schemas.microsoft.com/office/drawing/2014/chartex" xmlns:cx1="http://schemas.microsoft.com/office/drawing/2015/9/8/chartex" xmlns:cx2="http://schemas.microsoft.com/office/drawing/2015/10/21/chartex" xmlns:cx3="http://schemas.microsoft.com/office/drawing/2016/5/9/chartex" xmlns:cx4="http://schemas.microsoft.com/office/drawing/2016/5/10/chartex" xmlns:cx5="http://schemas.microsoft.com/office/drawing/2016/5/11/chartex" xmlns:cx6="http://schemas.microsoft.com/office/drawing/2016/5/12/chartex" xmlns:cx7="http://schemas.microsoft.com/office/drawing/2016/5/13/chartex" xmlns:cx8="http://schemas.microsoft.com/office/drawing/2016/5/14/chartex" xmlns:mc="http://schemas.openxmlformats.org/markup-compatibility/2006" xmlns:aink="http://schemas.microsoft.com/office/drawing/2016/ink" xmlns:am3d="http://schemas.microsoft.com/office/drawing/2017/model3d" xmlns:o="urn:schemas-microsoft-com:office:office" xmlns:r="http://schemas.openxmlformats.org/officeDocument/2006/relationships" xmlns:m="http://schemas.openxmlformats.org/officeDocument/2006/math" xmlns:v="urn:schemas-microsoft-com:vml" xmlns:wp14="http://schemas.microsoft.com/office/word/2010/wordprocessingDrawing" xmlns:wp="http://schemas.openxmlformats.org/drawingml/2006/wordprocessingDrawing" xmlns:w10="urn:schemas-microsoft-com:office:word" xmlns:w="http://schemas.openxmlformats.org/wordprocessingml/2006/main" xmlns:w14="http://schemas.microsoft.com/office/word/2010/wordml" xmlns:w15="http://schemas.microsoft.com/office/word/2012/wordml" xmlns:w16cex="http://schemas.microsoft.com/office/word/2018/wordml/cex" xmlns:w16cid="http://schemas.microsoft.com/office/word/2016/wordml/cid" xmlns:w16="http://schemas.microsoft.com/office/word/2018/wordml" xmlns:w16se="http://schemas.microsoft.com/office/word/2015/wordml/symex" xmlns:wpg="http://schemas.microsoft.com/office/word/2010/wordprocessingGroup" xmlns:wpi="http://schemas.microsoft.com/office/word/2010/wordprocessingInk" xmlns:wne="http://schemas.microsoft.com/office/word/2006/wordml" xmlns:wps="http://schemas.microsoft.com/office/word/2010/wordprocessingShape" mc:Ignorable="w14 w15 w16se w16cid w16 w16cex wp14">
   <w:abstractNum w:abstractNumId="0" w15:restartNumberingAfterBreak="0">
     <w:nsid w:val="045D046E"/>
     <w:multiLevelType w:val="hybridMultilevel"/>
@@ -638,7 +745,7 @@
 </file>
 
 <file path=word/styles.xml><?xml version="1.0" encoding="utf-8"?>
-<w:styles xmlns:mc="http://schemas.openxmlformats.org/markup-compatibility/2006" xmlns:r="http://schemas.openxmlformats.org/officeDocument/2006/relationships" xmlns:w="http://schemas.openxmlformats.org/wordprocessingml/2006/main" xmlns:w14="http://schemas.microsoft.com/office/word/2010/wordml" xmlns:w15="http://schemas.microsoft.com/office/word/2012/wordml" xmlns:w16cid="http://schemas.microsoft.com/office/word/2016/wordml/cid" xmlns:w16se="http://schemas.microsoft.com/office/word/2015/wordml/symex" mc:Ignorable="w14 w15 w16se w16cid">
+<w:styles xmlns:mc="http://schemas.openxmlformats.org/markup-compatibility/2006" xmlns:r="http://schemas.openxmlformats.org/officeDocument/2006/relationships" xmlns:w="http://schemas.openxmlformats.org/wordprocessingml/2006/main" xmlns:w14="http://schemas.microsoft.com/office/word/2010/wordml" xmlns:w15="http://schemas.microsoft.com/office/word/2012/wordml" xmlns:w16cex="http://schemas.microsoft.com/office/word/2018/wordml/cex" xmlns:w16cid="http://schemas.microsoft.com/office/word/2016/wordml/cid" xmlns:w16="http://schemas.microsoft.com/office/word/2018/wordml" xmlns:w16se="http://schemas.microsoft.com/office/word/2015/wordml/symex" mc:Ignorable="w14 w15 w16se w16cid w16 w16cex">
   <w:docDefaults>
     <w:rPrDefault>
       <w:rPr>
@@ -654,7 +761,7 @@
       </w:pPr>
     </w:pPrDefault>
   </w:docDefaults>
-  <w:latentStyles w:defLockedState="0" w:defUIPriority="99" w:defSemiHidden="0" w:defUnhideWhenUsed="0" w:defQFormat="0" w:count="375">
+  <w:latentStyles w:defLockedState="0" w:defUIPriority="99" w:defSemiHidden="0" w:defUnhideWhenUsed="0" w:defQFormat="0" w:count="376">
     <w:lsdException w:name="Normal" w:uiPriority="0" w:qFormat="1"/>
     <w:lsdException w:name="heading 1" w:uiPriority="9" w:qFormat="1"/>
     <w:lsdException w:name="heading 2" w:semiHidden="1" w:uiPriority="9" w:unhideWhenUsed="1" w:qFormat="1"/>
@@ -760,7 +867,6 @@
     <w:lsdException w:name="HTML Sample" w:semiHidden="1" w:unhideWhenUsed="1"/>
     <w:lsdException w:name="HTML Typewriter" w:semiHidden="1" w:unhideWhenUsed="1"/>
     <w:lsdException w:name="HTML Variable" w:semiHidden="1" w:unhideWhenUsed="1"/>
-    <w:lsdException w:name="Normal Table" w:semiHidden="1" w:unhideWhenUsed="1"/>
     <w:lsdException w:name="annotation subject" w:semiHidden="1" w:unhideWhenUsed="1"/>
     <w:lsdException w:name="No List" w:semiHidden="1" w:unhideWhenUsed="1"/>
     <w:lsdException w:name="Outline List 1" w:semiHidden="1" w:unhideWhenUsed="1"/>
@@ -807,10 +913,8 @@
     <w:lsdException w:name="Table Subtle 2" w:semiHidden="1" w:unhideWhenUsed="1"/>
     <w:lsdException w:name="Table Web 1" w:semiHidden="1" w:unhideWhenUsed="1"/>
     <w:lsdException w:name="Table Web 2" w:semiHidden="1" w:unhideWhenUsed="1"/>
-    <w:lsdException w:name="Table Web 3" w:semiHidden="1" w:unhideWhenUsed="1"/>
     <w:lsdException w:name="Balloon Text" w:semiHidden="1" w:unhideWhenUsed="1"/>
-    <w:lsdException w:name="Table Grid" w:semiHidden="1" w:uiPriority="59" w:unhideWhenUsed="1"/>
-    <w:lsdException w:name="Table Theme" w:semiHidden="1" w:unhideWhenUsed="1"/>
+    <w:lsdException w:name="Table Grid" w:uiPriority="59"/>
     <w:lsdException w:name="Placeholder Text" w:semiHidden="1"/>
     <w:lsdException w:name="No Spacing" w:uiPriority="1" w:qFormat="1"/>
     <w:lsdException w:name="Light Shading" w:uiPriority="60"/>
@@ -1030,6 +1134,7 @@
     <w:lsdException w:name="Smart Hyperlink" w:semiHidden="1" w:unhideWhenUsed="1"/>
     <w:lsdException w:name="Hashtag" w:semiHidden="1" w:unhideWhenUsed="1"/>
     <w:lsdException w:name="Unresolved Mention" w:semiHidden="1" w:unhideWhenUsed="1"/>
+    <w:lsdException w:name="Smart Link" w:semiHidden="1" w:unhideWhenUsed="1"/>
   </w:latentStyles>
   <w:style w:type="paragraph" w:default="1" w:styleId="Normal">
     <w:name w:val="Normal"/>
@@ -1122,6 +1227,56 @@
     <w:rPr>
       <w:color w:val="800080" w:themeColor="followedHyperlink"/>
       <w:u w:val="single"/>
+    </w:rPr>
+  </w:style>
+  <w:style w:type="paragraph" w:styleId="Header">
+    <w:name w:val="header"/>
+    <w:basedOn w:val="Normal"/>
+    <w:link w:val="HeaderChar"/>
+    <w:uiPriority w:val="99"/>
+    <w:unhideWhenUsed/>
+    <w:rsid w:val="00053092"/>
+    <w:pPr>
+      <w:tabs>
+        <w:tab w:val="center" w:pos="4680"/>
+        <w:tab w:val="right" w:pos="9360"/>
+      </w:tabs>
+      <w:spacing w:after="0" w:line="240" w:lineRule="auto"/>
+    </w:pPr>
+  </w:style>
+  <w:style w:type="character" w:customStyle="1" w:styleId="HeaderChar">
+    <w:name w:val="Header Char"/>
+    <w:basedOn w:val="DefaultParagraphFont"/>
+    <w:link w:val="Header"/>
+    <w:uiPriority w:val="99"/>
+    <w:rsid w:val="00053092"/>
+    <w:rPr>
+      <w:rFonts w:ascii="Calibri" w:eastAsia="Calibri" w:hAnsi="Calibri" w:cs="Times New Roman"/>
+    </w:rPr>
+  </w:style>
+  <w:style w:type="paragraph" w:styleId="Footer">
+    <w:name w:val="footer"/>
+    <w:basedOn w:val="Normal"/>
+    <w:link w:val="FooterChar"/>
+    <w:uiPriority w:val="99"/>
+    <w:unhideWhenUsed/>
+    <w:rsid w:val="00053092"/>
+    <w:pPr>
+      <w:tabs>
+        <w:tab w:val="center" w:pos="4680"/>
+        <w:tab w:val="right" w:pos="9360"/>
+      </w:tabs>
+      <w:spacing w:after="0" w:line="240" w:lineRule="auto"/>
+    </w:pPr>
+  </w:style>
+  <w:style w:type="character" w:customStyle="1" w:styleId="FooterChar">
+    <w:name w:val="Footer Char"/>
+    <w:basedOn w:val="DefaultParagraphFont"/>
+    <w:link w:val="Footer"/>
+    <w:uiPriority w:val="99"/>
+    <w:rsid w:val="00053092"/>
+    <w:rPr>
+      <w:rFonts w:ascii="Calibri" w:eastAsia="Calibri" w:hAnsi="Calibri" w:cs="Times New Roman"/>
     </w:rPr>
   </w:style>
 </w:styles>

</xml_diff>

<commit_message>
Updated additional options for FTP program and correct path for the repository
</commit_message>
<xml_diff>
--- a/umls.nlm.nih.gov/reference_manual/Procedures/UMLS Reference Manual Maintenance Procedures.docx
+++ b/umls.nlm.nih.gov/reference_manual/Procedures/UMLS Reference Manual Maintenance Procedures.docx
@@ -55,7 +55,29 @@
         <w:t>and should be used for any communication regarding the UMLS Reference Manual.</w:t>
       </w:r>
       <w:r>
-        <w:t xml:space="preserve">  Note:  Sam Grammer handle</w:t>
+        <w:t xml:space="preserve">  Note:  </w:t>
+      </w:r>
+      <w:commentRangeStart w:id="2"/>
+      <w:r>
+        <w:t xml:space="preserve">Sam </w:t>
+      </w:r>
+      <w:proofErr w:type="spellStart"/>
+      <w:r>
+        <w:t>Grammer</w:t>
+      </w:r>
+      <w:proofErr w:type="spellEnd"/>
+      <w:r>
+        <w:t xml:space="preserve"> </w:t>
+      </w:r>
+      <w:commentRangeEnd w:id="2"/>
+      <w:r>
+        <w:rPr>
+          <w:rStyle w:val="CommentReference"/>
+        </w:rPr>
+        <w:commentReference w:id="2"/>
+      </w:r>
+      <w:r>
+        <w:t>handle</w:t>
       </w:r>
       <w:r>
         <w:t>s</w:t>
@@ -98,7 +120,13 @@
     </w:p>
     <w:p>
       <w:r>
-        <w:t xml:space="preserve">Word doc filenames should not be changed. </w:t>
+        <w:rPr>
+          <w:color w:val="FF0000"/>
+        </w:rPr>
+        <w:t>Word doc filenames should not be changed.</w:t>
+      </w:r>
+      <w:r>
+        <w:t xml:space="preserve"> </w:t>
       </w:r>
       <w:r>
         <w:t xml:space="preserve">MMS will retain a copy of all chapters of the UMLS Reference Manual </w:t>
@@ -106,19 +134,9 @@
       <w:r>
         <w:t>(in Word document format) in the repository (\</w:t>
       </w:r>
-      <w:proofErr w:type="spellStart"/>
-      <w:r>
-        <w:t>umlsdoc</w:t>
-      </w:r>
-      <w:proofErr w:type="spellEnd"/>
-      <w:r>
-        <w:t>\trunk\umls.nlm.nih.gov\</w:t>
-      </w:r>
-      <w:proofErr w:type="spellStart"/>
-      <w:r>
-        <w:t>reference_manual</w:t>
-      </w:r>
-      <w:proofErr w:type="spellEnd"/>
+      <w:r>
+        <w:t>umlsdoc\umls.nlm.nih.gov\reference_manual</w:t>
+      </w:r>
       <w:r>
         <w:t>)</w:t>
       </w:r>
@@ -164,19 +182,9 @@
       <w:r>
         <w:t xml:space="preserve"> (</w:t>
       </w:r>
-      <w:proofErr w:type="spellStart"/>
-      <w:r>
-        <w:t>umlsdoc</w:t>
-      </w:r>
-      <w:proofErr w:type="spellEnd"/>
-      <w:r>
-        <w:t>\trunk\umls.nlm.nih.gov\</w:t>
-      </w:r>
-      <w:proofErr w:type="spellStart"/>
-      <w:r>
-        <w:t>reference_manual</w:t>
-      </w:r>
-      <w:proofErr w:type="spellEnd"/>
+      <w:r>
+        <w:t>umlsdoc\umls.nlm.nih.gov\reference_manual</w:t>
+      </w:r>
       <w:r>
         <w:t>)</w:t>
       </w:r>
@@ -200,21 +208,14 @@
       <w:r>
         <w:t xml:space="preserve"> Send the documents to NCBI via any FTP program, such as </w:t>
       </w:r>
-      <w:proofErr w:type="spellStart"/>
-      <w:r>
-        <w:t>FireFTP</w:t>
-      </w:r>
-      <w:proofErr w:type="spellEnd"/>
-      <w:r>
-        <w:t xml:space="preserve"> or </w:t>
-      </w:r>
-      <w:proofErr w:type="spellStart"/>
-      <w:r>
-        <w:t>Filezilla</w:t>
-      </w:r>
-      <w:proofErr w:type="spellEnd"/>
-      <w:r>
-        <w:t>.  The login information is:</w:t>
+      <w:r>
+        <w:t xml:space="preserve">SecureFX, </w:t>
+      </w:r>
+      <w:r>
+        <w:t xml:space="preserve">FireFTP or </w:t>
+      </w:r>
+      <w:r>
+        <w:t>Filezilla.  The login information is:</w:t>
       </w:r>
     </w:p>
     <w:p>
@@ -422,7 +423,7 @@
       </w:r>
     </w:p>
     <w:sectPr>
-      <w:headerReference w:type="default" r:id="rId8"/>
+      <w:headerReference w:type="default" r:id="rId12"/>
       <w:pgSz w:w="12240" w:h="15840"/>
       <w:pgMar w:top="720" w:right="720" w:bottom="720" w:left="720" w:header="288" w:footer="720" w:gutter="0"/>
       <w:cols w:space="720"/>
@@ -430,6 +431,45 @@
     </w:sectPr>
   </w:body>
 </w:document>
+</file>
+
+<file path=word/comments.xml><?xml version="1.0" encoding="utf-8"?>
+<w:comments xmlns:wpc="http://schemas.microsoft.com/office/word/2010/wordprocessingCanvas" xmlns:cx="http://schemas.microsoft.com/office/drawing/2014/chartex" xmlns:cx1="http://schemas.microsoft.com/office/drawing/2015/9/8/chartex" xmlns:cx2="http://schemas.microsoft.com/office/drawing/2015/10/21/chartex" xmlns:cx3="http://schemas.microsoft.com/office/drawing/2016/5/9/chartex" xmlns:cx4="http://schemas.microsoft.com/office/drawing/2016/5/10/chartex" xmlns:cx5="http://schemas.microsoft.com/office/drawing/2016/5/11/chartex" xmlns:cx6="http://schemas.microsoft.com/office/drawing/2016/5/12/chartex" xmlns:cx7="http://schemas.microsoft.com/office/drawing/2016/5/13/chartex" xmlns:cx8="http://schemas.microsoft.com/office/drawing/2016/5/14/chartex" xmlns:mc="http://schemas.openxmlformats.org/markup-compatibility/2006" xmlns:aink="http://schemas.microsoft.com/office/drawing/2016/ink" xmlns:am3d="http://schemas.microsoft.com/office/drawing/2017/model3d" xmlns:o="urn:schemas-microsoft-com:office:office" xmlns:r="http://schemas.openxmlformats.org/officeDocument/2006/relationships" xmlns:m="http://schemas.openxmlformats.org/officeDocument/2006/math" xmlns:v="urn:schemas-microsoft-com:vml" xmlns:wp14="http://schemas.microsoft.com/office/word/2010/wordprocessingDrawing" xmlns:wp="http://schemas.openxmlformats.org/drawingml/2006/wordprocessingDrawing" xmlns:w10="urn:schemas-microsoft-com:office:word" xmlns:w="http://schemas.openxmlformats.org/wordprocessingml/2006/main" xmlns:w14="http://schemas.microsoft.com/office/word/2010/wordml" xmlns:w15="http://schemas.microsoft.com/office/word/2012/wordml" xmlns:w16cex="http://schemas.microsoft.com/office/word/2018/wordml/cex" xmlns:w16cid="http://schemas.microsoft.com/office/word/2016/wordml/cid" xmlns:w16="http://schemas.microsoft.com/office/word/2018/wordml" xmlns:w16se="http://schemas.microsoft.com/office/word/2015/wordml/symex" xmlns:wpg="http://schemas.microsoft.com/office/word/2010/wordprocessingGroup" xmlns:wpi="http://schemas.microsoft.com/office/word/2010/wordprocessingInk" xmlns:wne="http://schemas.microsoft.com/office/word/2006/wordml" xmlns:wps="http://schemas.microsoft.com/office/word/2010/wordprocessingShape" mc:Ignorable="w14 w15 w16se w16cid w16 w16cex wp14">
+  <w:comment w:id="2" w:author="Rewolinski, Jenny (NIH/NLM) [E]" w:date="2021-07-21T16:01:00Z" w:initials="JAR ([">
+    <w:p>
+      <w:pPr>
+        <w:pStyle w:val="CommentText"/>
+      </w:pPr>
+      <w:r>
+        <w:rPr>
+          <w:rStyle w:val="CommentReference"/>
+        </w:rPr>
+        <w:annotationRef/>
+      </w:r>
+      <w:r>
+        <w:t xml:space="preserve">Don’t know if this is still true, Diana Jordan answered my reference manual question in May 2021. </w:t>
+      </w:r>
+    </w:p>
+  </w:comment>
+</w:comments>
+</file>
+
+<file path=word/commentsExtended.xml><?xml version="1.0" encoding="utf-8"?>
+<w15:commentsEx xmlns:wpc="http://schemas.microsoft.com/office/word/2010/wordprocessingCanvas" xmlns:cx="http://schemas.microsoft.com/office/drawing/2014/chartex" xmlns:cx1="http://schemas.microsoft.com/office/drawing/2015/9/8/chartex" xmlns:cx2="http://schemas.microsoft.com/office/drawing/2015/10/21/chartex" xmlns:cx3="http://schemas.microsoft.com/office/drawing/2016/5/9/chartex" xmlns:cx4="http://schemas.microsoft.com/office/drawing/2016/5/10/chartex" xmlns:cx5="http://schemas.microsoft.com/office/drawing/2016/5/11/chartex" xmlns:cx6="http://schemas.microsoft.com/office/drawing/2016/5/12/chartex" xmlns:cx7="http://schemas.microsoft.com/office/drawing/2016/5/13/chartex" xmlns:cx8="http://schemas.microsoft.com/office/drawing/2016/5/14/chartex" xmlns:mc="http://schemas.openxmlformats.org/markup-compatibility/2006" xmlns:aink="http://schemas.microsoft.com/office/drawing/2016/ink" xmlns:am3d="http://schemas.microsoft.com/office/drawing/2017/model3d" xmlns:o="urn:schemas-microsoft-com:office:office" xmlns:r="http://schemas.openxmlformats.org/officeDocument/2006/relationships" xmlns:m="http://schemas.openxmlformats.org/officeDocument/2006/math" xmlns:v="urn:schemas-microsoft-com:vml" xmlns:wp14="http://schemas.microsoft.com/office/word/2010/wordprocessingDrawing" xmlns:wp="http://schemas.openxmlformats.org/drawingml/2006/wordprocessingDrawing" xmlns:w10="urn:schemas-microsoft-com:office:word" xmlns:w="http://schemas.openxmlformats.org/wordprocessingml/2006/main" xmlns:w14="http://schemas.microsoft.com/office/word/2010/wordml" xmlns:w15="http://schemas.microsoft.com/office/word/2012/wordml" xmlns:w16cex="http://schemas.microsoft.com/office/word/2018/wordml/cex" xmlns:w16cid="http://schemas.microsoft.com/office/word/2016/wordml/cid" xmlns:w16="http://schemas.microsoft.com/office/word/2018/wordml" xmlns:w16se="http://schemas.microsoft.com/office/word/2015/wordml/symex" xmlns:wpg="http://schemas.microsoft.com/office/word/2010/wordprocessingGroup" xmlns:wpi="http://schemas.microsoft.com/office/word/2010/wordprocessingInk" xmlns:wne="http://schemas.microsoft.com/office/word/2006/wordml" xmlns:wps="http://schemas.microsoft.com/office/word/2010/wordprocessingShape" mc:Ignorable="w14 w15 w16se w16cid w16 w16cex wp14">
+  <w15:commentEx w15:paraId="7D3EAC43" w15:done="0"/>
+</w15:commentsEx>
+</file>
+
+<file path=word/commentsExtensible.xml><?xml version="1.0" encoding="utf-8"?>
+<w16cex:commentsExtensible xmlns:wpc="http://schemas.microsoft.com/office/word/2010/wordprocessingCanvas" xmlns:cx="http://schemas.microsoft.com/office/drawing/2014/chartex" xmlns:cx1="http://schemas.microsoft.com/office/drawing/2015/9/8/chartex" xmlns:cx2="http://schemas.microsoft.com/office/drawing/2015/10/21/chartex" xmlns:cx3="http://schemas.microsoft.com/office/drawing/2016/5/9/chartex" xmlns:cx4="http://schemas.microsoft.com/office/drawing/2016/5/10/chartex" xmlns:cx5="http://schemas.microsoft.com/office/drawing/2016/5/11/chartex" xmlns:cx6="http://schemas.microsoft.com/office/drawing/2016/5/12/chartex" xmlns:cx7="http://schemas.microsoft.com/office/drawing/2016/5/13/chartex" xmlns:cx8="http://schemas.microsoft.com/office/drawing/2016/5/14/chartex" xmlns:mc="http://schemas.openxmlformats.org/markup-compatibility/2006" xmlns:aink="http://schemas.microsoft.com/office/drawing/2016/ink" xmlns:am3d="http://schemas.microsoft.com/office/drawing/2017/model3d" xmlns:o="urn:schemas-microsoft-com:office:office" xmlns:r="http://schemas.openxmlformats.org/officeDocument/2006/relationships" xmlns:m="http://schemas.openxmlformats.org/officeDocument/2006/math" xmlns:v="urn:schemas-microsoft-com:vml" xmlns:wp14="http://schemas.microsoft.com/office/word/2010/wordprocessingDrawing" xmlns:wp="http://schemas.openxmlformats.org/drawingml/2006/wordprocessingDrawing" xmlns:w10="urn:schemas-microsoft-com:office:word" xmlns:w="http://schemas.openxmlformats.org/wordprocessingml/2006/main" xmlns:w14="http://schemas.microsoft.com/office/word/2010/wordml" xmlns:w15="http://schemas.microsoft.com/office/word/2012/wordml" xmlns:w16cex="http://schemas.microsoft.com/office/word/2018/wordml/cex" xmlns:w16cid="http://schemas.microsoft.com/office/word/2016/wordml/cid" xmlns:w16="http://schemas.microsoft.com/office/word/2018/wordml" xmlns:w16se="http://schemas.microsoft.com/office/word/2015/wordml/symex" xmlns:wpg="http://schemas.microsoft.com/office/word/2010/wordprocessingGroup" xmlns:wpi="http://schemas.microsoft.com/office/word/2010/wordprocessingInk" xmlns:wne="http://schemas.microsoft.com/office/word/2006/wordml" xmlns:wps="http://schemas.microsoft.com/office/word/2010/wordprocessingShape" mc:Ignorable="w14 w15 w16se w16cid w16 w16cex wp14">
+  <w16cex:commentExtensible w16cex:durableId="24A2C343" w16cex:dateUtc="2021-07-21T20:01:00Z"/>
+</w16cex:commentsExtensible>
+</file>
+
+<file path=word/commentsIds.xml><?xml version="1.0" encoding="utf-8"?>
+<w16cid:commentsIds xmlns:wpc="http://schemas.microsoft.com/office/word/2010/wordprocessingCanvas" xmlns:cx="http://schemas.microsoft.com/office/drawing/2014/chartex" xmlns:cx1="http://schemas.microsoft.com/office/drawing/2015/9/8/chartex" xmlns:cx2="http://schemas.microsoft.com/office/drawing/2015/10/21/chartex" xmlns:cx3="http://schemas.microsoft.com/office/drawing/2016/5/9/chartex" xmlns:cx4="http://schemas.microsoft.com/office/drawing/2016/5/10/chartex" xmlns:cx5="http://schemas.microsoft.com/office/drawing/2016/5/11/chartex" xmlns:cx6="http://schemas.microsoft.com/office/drawing/2016/5/12/chartex" xmlns:cx7="http://schemas.microsoft.com/office/drawing/2016/5/13/chartex" xmlns:cx8="http://schemas.microsoft.com/office/drawing/2016/5/14/chartex" xmlns:mc="http://schemas.openxmlformats.org/markup-compatibility/2006" xmlns:aink="http://schemas.microsoft.com/office/drawing/2016/ink" xmlns:am3d="http://schemas.microsoft.com/office/drawing/2017/model3d" xmlns:o="urn:schemas-microsoft-com:office:office" xmlns:r="http://schemas.openxmlformats.org/officeDocument/2006/relationships" xmlns:m="http://schemas.openxmlformats.org/officeDocument/2006/math" xmlns:v="urn:schemas-microsoft-com:vml" xmlns:wp14="http://schemas.microsoft.com/office/word/2010/wordprocessingDrawing" xmlns:wp="http://schemas.openxmlformats.org/drawingml/2006/wordprocessingDrawing" xmlns:w10="urn:schemas-microsoft-com:office:word" xmlns:w="http://schemas.openxmlformats.org/wordprocessingml/2006/main" xmlns:w14="http://schemas.microsoft.com/office/word/2010/wordml" xmlns:w15="http://schemas.microsoft.com/office/word/2012/wordml" xmlns:w16cex="http://schemas.microsoft.com/office/word/2018/wordml/cex" xmlns:w16cid="http://schemas.microsoft.com/office/word/2016/wordml/cid" xmlns:w16="http://schemas.microsoft.com/office/word/2018/wordml" xmlns:w16se="http://schemas.microsoft.com/office/word/2015/wordml/symex" xmlns:wpg="http://schemas.microsoft.com/office/word/2010/wordprocessingGroup" xmlns:wpi="http://schemas.microsoft.com/office/word/2010/wordprocessingInk" xmlns:wne="http://schemas.microsoft.com/office/word/2006/wordml" xmlns:wps="http://schemas.microsoft.com/office/word/2010/wordprocessingShape" mc:Ignorable="w14 w15 w16se w16cid w16 w16cex wp14">
+  <w16cid:commentId w16cid:paraId="7D3EAC43" w16cid:durableId="24A2C343"/>
+</w16cid:commentsIds>
 </file>
 
 <file path=word/endnotes.xml><?xml version="1.0" encoding="utf-8"?>
@@ -742,6 +782,14 @@
     <w:abstractNumId w:val="1"/>
   </w:num>
 </w:numbering>
+</file>
+
+<file path=word/people.xml><?xml version="1.0" encoding="utf-8"?>
+<w15:people xmlns:wpc="http://schemas.microsoft.com/office/word/2010/wordprocessingCanvas" xmlns:cx="http://schemas.microsoft.com/office/drawing/2014/chartex" xmlns:cx1="http://schemas.microsoft.com/office/drawing/2015/9/8/chartex" xmlns:cx2="http://schemas.microsoft.com/office/drawing/2015/10/21/chartex" xmlns:cx3="http://schemas.microsoft.com/office/drawing/2016/5/9/chartex" xmlns:cx4="http://schemas.microsoft.com/office/drawing/2016/5/10/chartex" xmlns:cx5="http://schemas.microsoft.com/office/drawing/2016/5/11/chartex" xmlns:cx6="http://schemas.microsoft.com/office/drawing/2016/5/12/chartex" xmlns:cx7="http://schemas.microsoft.com/office/drawing/2016/5/13/chartex" xmlns:cx8="http://schemas.microsoft.com/office/drawing/2016/5/14/chartex" xmlns:mc="http://schemas.openxmlformats.org/markup-compatibility/2006" xmlns:aink="http://schemas.microsoft.com/office/drawing/2016/ink" xmlns:am3d="http://schemas.microsoft.com/office/drawing/2017/model3d" xmlns:o="urn:schemas-microsoft-com:office:office" xmlns:r="http://schemas.openxmlformats.org/officeDocument/2006/relationships" xmlns:m="http://schemas.openxmlformats.org/officeDocument/2006/math" xmlns:v="urn:schemas-microsoft-com:vml" xmlns:wp14="http://schemas.microsoft.com/office/word/2010/wordprocessingDrawing" xmlns:wp="http://schemas.openxmlformats.org/drawingml/2006/wordprocessingDrawing" xmlns:w10="urn:schemas-microsoft-com:office:word" xmlns:w="http://schemas.openxmlformats.org/wordprocessingml/2006/main" xmlns:w14="http://schemas.microsoft.com/office/word/2010/wordml" xmlns:w15="http://schemas.microsoft.com/office/word/2012/wordml" xmlns:w16cex="http://schemas.microsoft.com/office/word/2018/wordml/cex" xmlns:w16cid="http://schemas.microsoft.com/office/word/2016/wordml/cid" xmlns:w16="http://schemas.microsoft.com/office/word/2018/wordml" xmlns:w16se="http://schemas.microsoft.com/office/word/2015/wordml/symex" xmlns:wpg="http://schemas.microsoft.com/office/word/2010/wordprocessingGroup" xmlns:wpi="http://schemas.microsoft.com/office/word/2010/wordprocessingInk" xmlns:wne="http://schemas.microsoft.com/office/word/2006/wordml" xmlns:wps="http://schemas.microsoft.com/office/word/2010/wordprocessingShape" mc:Ignorable="w14 w15 w16se w16cid w16 w16cex wp14">
+  <w15:person w15:author="Rewolinski, Jenny (NIH/NLM) [E]">
+    <w15:presenceInfo w15:providerId="None" w15:userId="Rewolinski, Jenny (NIH/NLM) [E]"/>
+  </w15:person>
+</w15:people>
 </file>
 
 <file path=word/styles.xml><?xml version="1.0" encoding="utf-8"?>
@@ -867,6 +915,7 @@
     <w:lsdException w:name="HTML Sample" w:semiHidden="1" w:unhideWhenUsed="1"/>
     <w:lsdException w:name="HTML Typewriter" w:semiHidden="1" w:unhideWhenUsed="1"/>
     <w:lsdException w:name="HTML Variable" w:semiHidden="1" w:unhideWhenUsed="1"/>
+    <w:lsdException w:name="Normal Table" w:semiHidden="1" w:unhideWhenUsed="1"/>
     <w:lsdException w:name="annotation subject" w:semiHidden="1" w:unhideWhenUsed="1"/>
     <w:lsdException w:name="No List" w:semiHidden="1" w:unhideWhenUsed="1"/>
     <w:lsdException w:name="Outline List 1" w:semiHidden="1" w:unhideWhenUsed="1"/>
@@ -913,8 +962,10 @@
     <w:lsdException w:name="Table Subtle 2" w:semiHidden="1" w:unhideWhenUsed="1"/>
     <w:lsdException w:name="Table Web 1" w:semiHidden="1" w:unhideWhenUsed="1"/>
     <w:lsdException w:name="Table Web 2" w:semiHidden="1" w:unhideWhenUsed="1"/>
+    <w:lsdException w:name="Table Web 3" w:semiHidden="1" w:unhideWhenUsed="1"/>
     <w:lsdException w:name="Balloon Text" w:semiHidden="1" w:unhideWhenUsed="1"/>
     <w:lsdException w:name="Table Grid" w:uiPriority="59"/>
+    <w:lsdException w:name="Table Theme" w:semiHidden="1" w:unhideWhenUsed="1"/>
     <w:lsdException w:name="Placeholder Text" w:semiHidden="1"/>
     <w:lsdException w:name="No Spacing" w:uiPriority="1" w:qFormat="1"/>
     <w:lsdException w:name="Light Shading" w:uiPriority="60"/>
@@ -1279,6 +1330,76 @@
       <w:rFonts w:ascii="Calibri" w:eastAsia="Calibri" w:hAnsi="Calibri" w:cs="Times New Roman"/>
     </w:rPr>
   </w:style>
+  <w:style w:type="character" w:styleId="CommentReference">
+    <w:name w:val="annotation reference"/>
+    <w:basedOn w:val="DefaultParagraphFont"/>
+    <w:uiPriority w:val="99"/>
+    <w:semiHidden/>
+    <w:unhideWhenUsed/>
+    <w:rsid w:val="0091602B"/>
+    <w:rPr>
+      <w:sz w:val="16"/>
+      <w:szCs w:val="16"/>
+    </w:rPr>
+  </w:style>
+  <w:style w:type="paragraph" w:styleId="CommentText">
+    <w:name w:val="annotation text"/>
+    <w:basedOn w:val="Normal"/>
+    <w:link w:val="CommentTextChar"/>
+    <w:uiPriority w:val="99"/>
+    <w:semiHidden/>
+    <w:unhideWhenUsed/>
+    <w:rsid w:val="0091602B"/>
+    <w:pPr>
+      <w:spacing w:line="240" w:lineRule="auto"/>
+    </w:pPr>
+    <w:rPr>
+      <w:sz w:val="20"/>
+      <w:szCs w:val="20"/>
+    </w:rPr>
+  </w:style>
+  <w:style w:type="character" w:customStyle="1" w:styleId="CommentTextChar">
+    <w:name w:val="Comment Text Char"/>
+    <w:basedOn w:val="DefaultParagraphFont"/>
+    <w:link w:val="CommentText"/>
+    <w:uiPriority w:val="99"/>
+    <w:semiHidden/>
+    <w:rsid w:val="0091602B"/>
+    <w:rPr>
+      <w:rFonts w:ascii="Calibri" w:eastAsia="Calibri" w:hAnsi="Calibri" w:cs="Times New Roman"/>
+      <w:sz w:val="20"/>
+      <w:szCs w:val="20"/>
+    </w:rPr>
+  </w:style>
+  <w:style w:type="paragraph" w:styleId="CommentSubject">
+    <w:name w:val="annotation subject"/>
+    <w:basedOn w:val="CommentText"/>
+    <w:next w:val="CommentText"/>
+    <w:link w:val="CommentSubjectChar"/>
+    <w:uiPriority w:val="99"/>
+    <w:semiHidden/>
+    <w:unhideWhenUsed/>
+    <w:rsid w:val="0091602B"/>
+    <w:rPr>
+      <w:b/>
+      <w:bCs/>
+    </w:rPr>
+  </w:style>
+  <w:style w:type="character" w:customStyle="1" w:styleId="CommentSubjectChar">
+    <w:name w:val="Comment Subject Char"/>
+    <w:basedOn w:val="CommentTextChar"/>
+    <w:link w:val="CommentSubject"/>
+    <w:uiPriority w:val="99"/>
+    <w:semiHidden/>
+    <w:rsid w:val="0091602B"/>
+    <w:rPr>
+      <w:rFonts w:ascii="Calibri" w:eastAsia="Calibri" w:hAnsi="Calibri" w:cs="Times New Roman"/>
+      <w:b/>
+      <w:bCs/>
+      <w:sz w:val="20"/>
+      <w:szCs w:val="20"/>
+    </w:rPr>
+  </w:style>
 </w:styles>
 </file>
 

</xml_diff>